<commit_message>
Introduccion - Descripcion del problema
</commit_message>
<xml_diff>
--- a/Integrador/Articulo2.docx
+++ b/Integrador/Articulo2.docx
@@ -208,18 +208,82 @@
     </w:p>
     <w:p>
       <w:pPr>
+        <w:autoSpaceDE w:val="0"/>
+        <w:autoSpaceDN w:val="0"/>
+        <w:adjustRightInd w:val="0"/>
+        <w:spacing w:after="0" w:line="360" w:lineRule="auto"/>
+        <w:jc w:val="both"/>
+        <w:rPr>
+          <w:rFonts w:ascii="Times New Roman" w:hAnsi="Times New Roman" w:cs="Times New Roman"/>
+          <w:sz w:val="24"/>
+          <w:szCs w:val="24"/>
+        </w:rPr>
+      </w:pPr>
+      <w:sdt>
+        <w:sdtPr>
+          <w:rPr>
+            <w:rFonts w:ascii="Times New Roman" w:hAnsi="Times New Roman" w:cs="Times New Roman"/>
+            <w:sz w:val="24"/>
+            <w:szCs w:val="24"/>
+          </w:rPr>
+          <w:id w:val="1500390016"/>
+          <w:citation/>
+        </w:sdtPr>
+        <w:sdtContent>
+          <w:r>
+            <w:rPr>
+              <w:rFonts w:ascii="Times New Roman" w:hAnsi="Times New Roman" w:cs="Times New Roman"/>
+              <w:sz w:val="24"/>
+              <w:szCs w:val="24"/>
+            </w:rPr>
+            <w:fldChar w:fldCharType="begin"/>
+          </w:r>
+          <w:r>
+            <w:rPr>
+              <w:rFonts w:ascii="Times New Roman" w:hAnsi="Times New Roman" w:cs="Times New Roman"/>
+              <w:sz w:val="24"/>
+              <w:szCs w:val="24"/>
+              <w:lang w:val="en-US"/>
+            </w:rPr>
+            <w:instrText xml:space="preserve"> CITATION Cal15 \l 1033 </w:instrText>
+          </w:r>
+          <w:r>
+            <w:rPr>
+              <w:rFonts w:ascii="Times New Roman" w:hAnsi="Times New Roman" w:cs="Times New Roman"/>
+              <w:sz w:val="24"/>
+              <w:szCs w:val="24"/>
+            </w:rPr>
+            <w:fldChar w:fldCharType="separate"/>
+          </w:r>
+          <w:r>
+            <w:rPr>
+              <w:rFonts w:ascii="Times New Roman" w:hAnsi="Times New Roman" w:cs="Times New Roman"/>
+              <w:noProof/>
+              <w:sz w:val="24"/>
+              <w:szCs w:val="24"/>
+              <w:lang w:val="en-US"/>
+            </w:rPr>
+            <w:t>(Calvo, E., B., &amp; S., 2015)</w:t>
+          </w:r>
+          <w:r>
+            <w:rPr>
+              <w:rFonts w:ascii="Times New Roman" w:hAnsi="Times New Roman" w:cs="Times New Roman"/>
+              <w:sz w:val="24"/>
+              <w:szCs w:val="24"/>
+            </w:rPr>
+            <w:fldChar w:fldCharType="end"/>
+          </w:r>
+        </w:sdtContent>
+      </w:sdt>
+    </w:p>
+    <w:p>
+      <w:pPr>
         <w:spacing w:after="0" w:line="240" w:lineRule="auto"/>
         <w:jc w:val="both"/>
         <w:rPr>
           <w:rFonts w:ascii="Times New Roman" w:hAnsi="Times New Roman" w:cs="Times New Roman"/>
         </w:rPr>
       </w:pPr>
-      <w:r>
-        <w:rPr>
-          <w:rFonts w:ascii="Times New Roman" w:hAnsi="Times New Roman" w:cs="Times New Roman"/>
-        </w:rPr>
-        <w:t>(Calvo, Anna, Carles, &amp; Gabriela, 2014)</w:t>
-      </w:r>
     </w:p>
     <w:p>
       <w:pPr>
@@ -229,20 +293,23 @@
           <w:rFonts w:ascii="Times New Roman" w:hAnsi="Times New Roman" w:cs="Times New Roman"/>
         </w:rPr>
       </w:pPr>
-    </w:p>
-    <w:p>
-      <w:pPr>
-        <w:spacing w:after="0" w:line="240" w:lineRule="auto"/>
-        <w:jc w:val="both"/>
-        <w:rPr>
-          <w:rFonts w:ascii="Times New Roman" w:hAnsi="Times New Roman" w:cs="Times New Roman"/>
-        </w:rPr>
-      </w:pPr>
-      <w:r>
-        <w:rPr>
-          <w:rFonts w:ascii="Times New Roman" w:hAnsi="Times New Roman" w:cs="Times New Roman"/>
-        </w:rPr>
-        <w:t xml:space="preserve">En base a esta y algunas otras investigaciones previas, surge Project Eagle como una idea de apoyo al ámbito minero mediante el uso de </w:t>
+      <w:r>
+        <w:rPr>
+          <w:rFonts w:ascii="Times New Roman" w:hAnsi="Times New Roman" w:cs="Times New Roman"/>
+        </w:rPr>
+        <w:t>En base a esta y algunas otras investigaciones previas, surge Project Eagle como una idea de apoy</w:t>
+      </w:r>
+      <w:r>
+        <w:rPr>
+          <w:rFonts w:ascii="Times New Roman" w:hAnsi="Times New Roman" w:cs="Times New Roman"/>
+        </w:rPr>
+        <w:t>o al entorno</w:t>
+      </w:r>
+      <w:r>
+        <w:rPr>
+          <w:rFonts w:ascii="Times New Roman" w:hAnsi="Times New Roman" w:cs="Times New Roman"/>
+        </w:rPr>
+        <w:t xml:space="preserve"> minero mediante el uso de </w:t>
       </w:r>
       <w:proofErr w:type="spellStart"/>
       <w:r>
@@ -324,7 +391,31 @@
         <w:rPr>
           <w:rFonts w:ascii="Times New Roman" w:hAnsi="Times New Roman" w:cs="Times New Roman"/>
         </w:rPr>
-        <w:t>(Datos informativos sobre accidentes en minas)</w:t>
+        <w:t xml:space="preserve">En base a </w:t>
+      </w:r>
+      <w:r>
+        <w:rPr>
+          <w:rFonts w:ascii="Times New Roman" w:hAnsi="Times New Roman" w:cs="Times New Roman"/>
+        </w:rPr>
+        <w:t xml:space="preserve">las estadísticas mineras del año 2015, </w:t>
+      </w:r>
+      <w:r>
+        <w:rPr>
+          <w:rFonts w:ascii="Times New Roman" w:hAnsi="Times New Roman" w:cs="Times New Roman"/>
+        </w:rPr>
+        <w:t>se presentan lo</w:t>
+      </w:r>
+      <w:r>
+        <w:rPr>
+          <w:rFonts w:ascii="Times New Roman" w:hAnsi="Times New Roman" w:cs="Times New Roman"/>
+        </w:rPr>
+        <w:t>s</w:t>
+      </w:r>
+      <w:r>
+        <w:rPr>
+          <w:rFonts w:ascii="Times New Roman" w:hAnsi="Times New Roman" w:cs="Times New Roman"/>
+        </w:rPr>
+        <w:t xml:space="preserve"> siguientes datos informativos. </w:t>
       </w:r>
     </w:p>
     <w:p>
@@ -333,15 +424,8 @@
         <w:jc w:val="both"/>
         <w:rPr>
           <w:rFonts w:ascii="Times New Roman" w:hAnsi="Times New Roman" w:cs="Times New Roman"/>
-          <w:b/>
-        </w:rPr>
-      </w:pPr>
-      <w:r>
-        <w:rPr>
-          <w:rFonts w:ascii="Times New Roman" w:hAnsi="Times New Roman" w:cs="Times New Roman"/>
-        </w:rPr>
-        <w:t xml:space="preserve">Project Eagle nace con la necesidad de bajar los porcentajes de mortandad en la industria minera, muchos de los accidentes que ocurren en las minas tienen servicio de emergencias pero estos no son tan rápidos como deberían serlo debido a las magnitudes del accidente ya que si ocurre por ejemplo un deslave, es muy difícil para los servicios de emergencias entrar para dar el auxilio al herido. </w:t>
-      </w:r>
+        </w:rPr>
+      </w:pPr>
     </w:p>
     <w:p>
       <w:pPr>
@@ -349,9 +433,28 @@
         <w:jc w:val="both"/>
         <w:rPr>
           <w:rFonts w:ascii="Times New Roman" w:hAnsi="Times New Roman" w:cs="Times New Roman"/>
-          <w:b/>
-        </w:rPr>
-      </w:pPr>
+        </w:rPr>
+      </w:pPr>
+      <w:r>
+        <w:rPr>
+          <w:rFonts w:ascii="Times New Roman" w:hAnsi="Times New Roman" w:cs="Times New Roman"/>
+          <w:noProof/>
+          <w:lang w:val="en-US"/>
+        </w:rPr>
+        <w:drawing>
+          <wp:inline distT="0" distB="0" distL="0" distR="0">
+            <wp:extent cx="3143250" cy="2438400"/>
+            <wp:effectExtent l="0" t="0" r="0" b="0"/>
+            <wp:docPr id="1" name="Gráfico 1"/>
+            <wp:cNvGraphicFramePr/>
+            <a:graphic xmlns:a="http://schemas.openxmlformats.org/drawingml/2006/main">
+              <a:graphicData uri="http://schemas.openxmlformats.org/drawingml/2006/chart">
+                <c:chart xmlns:c="http://schemas.openxmlformats.org/drawingml/2006/chart" xmlns:r="http://schemas.openxmlformats.org/officeDocument/2006/relationships" r:id="rId6"/>
+              </a:graphicData>
+            </a:graphic>
+          </wp:inline>
+        </w:drawing>
+      </w:r>
     </w:p>
     <w:p>
       <w:pPr>
@@ -361,26 +464,50 @@
           <w:rFonts w:ascii="Times New Roman" w:hAnsi="Times New Roman" w:cs="Times New Roman"/>
         </w:rPr>
       </w:pPr>
-      <w:r>
-        <w:rPr>
-          <w:rFonts w:ascii="Times New Roman" w:hAnsi="Times New Roman" w:cs="Times New Roman"/>
-        </w:rPr>
-        <w:t xml:space="preserve">Existen numerosos riesgos que involucra el uso de </w:t>
-      </w:r>
-      <w:proofErr w:type="spellStart"/>
-      <w:r>
-        <w:rPr>
-          <w:rFonts w:ascii="Times New Roman" w:hAnsi="Times New Roman" w:cs="Times New Roman"/>
-        </w:rPr>
-        <w:t>drones</w:t>
-      </w:r>
-      <w:proofErr w:type="spellEnd"/>
-      <w:r>
-        <w:rPr>
-          <w:rFonts w:ascii="Times New Roman" w:hAnsi="Times New Roman" w:cs="Times New Roman"/>
-        </w:rPr>
-        <w:t>, como lo es el hecho de que estén adaptados con equipamiento a temperatura adecuada para transportar suministros y que estén protegidos para no sufrir ningún tipo de exposición, el peso de carga que soportan o el tiempo que demoran en llegar al destino.</w:t>
-      </w:r>
+      <w:sdt>
+        <w:sdtPr>
+          <w:rPr>
+            <w:rFonts w:ascii="Times New Roman" w:hAnsi="Times New Roman" w:cs="Times New Roman"/>
+          </w:rPr>
+          <w:id w:val="-852798564"/>
+          <w:citation/>
+        </w:sdtPr>
+        <w:sdtContent>
+          <w:r>
+            <w:rPr>
+              <w:rFonts w:ascii="Times New Roman" w:hAnsi="Times New Roman" w:cs="Times New Roman"/>
+            </w:rPr>
+            <w:fldChar w:fldCharType="begin"/>
+          </w:r>
+          <w:r>
+            <w:rPr>
+              <w:rFonts w:ascii="Times New Roman" w:hAnsi="Times New Roman" w:cs="Times New Roman"/>
+              <w:lang w:val="es-ES"/>
+            </w:rPr>
+            <w:instrText xml:space="preserve"> CITATION Min151 \l 1033 </w:instrText>
+          </w:r>
+          <w:r>
+            <w:rPr>
+              <w:rFonts w:ascii="Times New Roman" w:hAnsi="Times New Roman" w:cs="Times New Roman"/>
+            </w:rPr>
+            <w:fldChar w:fldCharType="separate"/>
+          </w:r>
+          <w:r>
+            <w:rPr>
+              <w:rFonts w:ascii="Times New Roman" w:hAnsi="Times New Roman" w:cs="Times New Roman"/>
+              <w:noProof/>
+              <w:lang w:val="es-ES"/>
+            </w:rPr>
+            <w:t>(Mineria, 2015)</w:t>
+          </w:r>
+          <w:r>
+            <w:rPr>
+              <w:rFonts w:ascii="Times New Roman" w:hAnsi="Times New Roman" w:cs="Times New Roman"/>
+            </w:rPr>
+            <w:fldChar w:fldCharType="end"/>
+          </w:r>
+        </w:sdtContent>
+      </w:sdt>
     </w:p>
     <w:p>
       <w:pPr>
@@ -394,14 +521,38 @@
         <w:rPr>
           <w:rFonts w:ascii="Times New Roman" w:hAnsi="Times New Roman" w:cs="Times New Roman"/>
         </w:rPr>
-        <w:t xml:space="preserve">Existen muchas otras aplicaciones potenciales como llevar desfibriladores, o cualquier otro tipo </w:t>
-      </w:r>
-      <w:r>
-        <w:rPr>
-          <w:rFonts w:ascii="Times New Roman" w:hAnsi="Times New Roman" w:cs="Times New Roman"/>
-        </w:rPr>
         <w:lastRenderedPageBreak/>
-        <w:t>de suministros médicos que pueden ser necesarios en accidentes múltiples.</w:t>
+        <w:t xml:space="preserve">Grafico 1 </w:t>
+      </w:r>
+      <w:r>
+        <w:rPr>
+          <w:rFonts w:ascii="Times New Roman" w:hAnsi="Times New Roman" w:cs="Times New Roman"/>
+        </w:rPr>
+        <w:t>Principales causas de emergencia</w:t>
+      </w:r>
+      <w:r>
+        <w:rPr>
+          <w:rFonts w:ascii="Times New Roman" w:hAnsi="Times New Roman" w:cs="Times New Roman"/>
+        </w:rPr>
+        <w:t>s</w:t>
+      </w:r>
+      <w:r>
+        <w:rPr>
+          <w:rFonts w:ascii="Times New Roman" w:hAnsi="Times New Roman" w:cs="Times New Roman"/>
+        </w:rPr>
+        <w:t xml:space="preserve"> minera</w:t>
+      </w:r>
+      <w:r>
+        <w:rPr>
+          <w:rFonts w:ascii="Times New Roman" w:hAnsi="Times New Roman" w:cs="Times New Roman"/>
+        </w:rPr>
+        <w:t>s</w:t>
+      </w:r>
+      <w:r>
+        <w:rPr>
+          <w:rFonts w:ascii="Times New Roman" w:hAnsi="Times New Roman" w:cs="Times New Roman"/>
+        </w:rPr>
+        <w:t xml:space="preserve"> 2015</w:t>
       </w:r>
     </w:p>
     <w:p>
@@ -419,21 +570,201 @@
         <w:jc w:val="both"/>
         <w:rPr>
           <w:rFonts w:ascii="Times New Roman" w:hAnsi="Times New Roman" w:cs="Times New Roman"/>
-          <w:b/>
-        </w:rPr>
-      </w:pPr>
-      <w:r>
-        <w:rPr>
-          <w:rFonts w:ascii="Times New Roman" w:hAnsi="Times New Roman" w:cs="Times New Roman"/>
-        </w:rPr>
-        <w:t>A su vez, Project Eagle trata de optimizar los recursos que se deben utilizar en cada emergencia.</w:t>
-      </w:r>
-      <w:r>
-        <w:rPr>
-          <w:rFonts w:ascii="Times New Roman" w:hAnsi="Times New Roman" w:cs="Times New Roman"/>
-          <w:b/>
+        </w:rPr>
+      </w:pPr>
+    </w:p>
+    <w:p>
+      <w:pPr>
+        <w:spacing w:after="0" w:line="240" w:lineRule="auto"/>
+        <w:jc w:val="both"/>
+        <w:rPr>
+          <w:rFonts w:ascii="Times New Roman" w:hAnsi="Times New Roman" w:cs="Times New Roman"/>
+        </w:rPr>
+      </w:pPr>
+      <w:r>
+        <w:rPr>
+          <w:noProof/>
+          <w:lang w:val="en-US"/>
+        </w:rPr>
+        <w:drawing>
+          <wp:inline distT="0" distB="0" distL="0" distR="0" wp14:anchorId="7A757AFC" wp14:editId="6B516A49">
+            <wp:extent cx="2743200" cy="1343025"/>
+            <wp:effectExtent l="0" t="0" r="0" b="9525"/>
+            <wp:docPr id="3" name="Gráfico 3"/>
+            <wp:cNvGraphicFramePr/>
+            <a:graphic xmlns:a="http://schemas.openxmlformats.org/drawingml/2006/main">
+              <a:graphicData uri="http://schemas.openxmlformats.org/drawingml/2006/chart">
+                <c:chart xmlns:c="http://schemas.openxmlformats.org/drawingml/2006/chart" xmlns:r="http://schemas.openxmlformats.org/officeDocument/2006/relationships" r:id="rId7"/>
+              </a:graphicData>
+            </a:graphic>
+          </wp:inline>
+        </w:drawing>
+      </w:r>
+      <w:bookmarkStart w:id="0" w:name="_GoBack"/>
+      <w:bookmarkEnd w:id="0"/>
+    </w:p>
+    <w:p>
+      <w:pPr>
+        <w:spacing w:after="0" w:line="240" w:lineRule="auto"/>
+        <w:jc w:val="both"/>
+        <w:rPr>
+          <w:rFonts w:ascii="Times New Roman" w:hAnsi="Times New Roman" w:cs="Times New Roman"/>
+        </w:rPr>
+      </w:pPr>
+      <w:sdt>
+        <w:sdtPr>
+          <w:rPr>
+            <w:rFonts w:ascii="Times New Roman" w:hAnsi="Times New Roman" w:cs="Times New Roman"/>
+          </w:rPr>
+          <w:id w:val="1812139673"/>
+          <w:citation/>
+        </w:sdtPr>
+        <w:sdtContent>
+          <w:r>
+            <w:rPr>
+              <w:rFonts w:ascii="Times New Roman" w:hAnsi="Times New Roman" w:cs="Times New Roman"/>
+            </w:rPr>
+            <w:fldChar w:fldCharType="begin"/>
+          </w:r>
+          <w:r>
+            <w:rPr>
+              <w:rFonts w:ascii="Times New Roman" w:hAnsi="Times New Roman" w:cs="Times New Roman"/>
+              <w:lang w:val="en-US"/>
+            </w:rPr>
+            <w:instrText xml:space="preserve"> CITATION Min151 \l 1033 </w:instrText>
+          </w:r>
+          <w:r>
+            <w:rPr>
+              <w:rFonts w:ascii="Times New Roman" w:hAnsi="Times New Roman" w:cs="Times New Roman"/>
+            </w:rPr>
+            <w:fldChar w:fldCharType="separate"/>
+          </w:r>
+          <w:r>
+            <w:rPr>
+              <w:rFonts w:ascii="Times New Roman" w:hAnsi="Times New Roman" w:cs="Times New Roman"/>
+              <w:noProof/>
+              <w:lang w:val="en-US"/>
+            </w:rPr>
+            <w:t>(Mineria, 2015)</w:t>
+          </w:r>
+          <w:r>
+            <w:rPr>
+              <w:rFonts w:ascii="Times New Roman" w:hAnsi="Times New Roman" w:cs="Times New Roman"/>
+            </w:rPr>
+            <w:fldChar w:fldCharType="end"/>
+          </w:r>
+        </w:sdtContent>
+      </w:sdt>
+    </w:p>
+    <w:p>
+      <w:pPr>
+        <w:spacing w:after="0" w:line="240" w:lineRule="auto"/>
+        <w:jc w:val="both"/>
+        <w:rPr>
+          <w:rFonts w:ascii="Times New Roman" w:hAnsi="Times New Roman" w:cs="Times New Roman"/>
+        </w:rPr>
+      </w:pPr>
+      <w:r>
+        <w:rPr>
+          <w:rFonts w:ascii="Times New Roman" w:hAnsi="Times New Roman" w:cs="Times New Roman"/>
+        </w:rPr>
+        <w:t xml:space="preserve">Grafico 2 </w:t>
+      </w:r>
+      <w:r>
+        <w:rPr>
+          <w:rFonts w:ascii="Times New Roman" w:hAnsi="Times New Roman" w:cs="Times New Roman"/>
+        </w:rPr>
+        <w:t>Fatalidades en emergencias m</w:t>
+      </w:r>
+      <w:r>
+        <w:rPr>
+          <w:rFonts w:ascii="Times New Roman" w:hAnsi="Times New Roman" w:cs="Times New Roman"/>
+        </w:rPr>
+        <w:t>ineras por tipo de minería 2015</w:t>
+      </w:r>
+    </w:p>
+    <w:p>
+      <w:pPr>
+        <w:spacing w:after="0" w:line="240" w:lineRule="auto"/>
+        <w:jc w:val="both"/>
+        <w:rPr>
+          <w:rFonts w:ascii="Times New Roman" w:hAnsi="Times New Roman" w:cs="Times New Roman"/>
+        </w:rPr>
+      </w:pPr>
+    </w:p>
+    <w:p>
+      <w:pPr>
+        <w:spacing w:after="0" w:line="240" w:lineRule="auto"/>
+        <w:jc w:val="both"/>
+        <w:rPr>
+          <w:rFonts w:ascii="Times New Roman" w:hAnsi="Times New Roman" w:cs="Times New Roman"/>
+        </w:rPr>
+      </w:pPr>
+      <w:r>
+        <w:rPr>
+          <w:rFonts w:ascii="Times New Roman" w:hAnsi="Times New Roman" w:cs="Times New Roman"/>
+        </w:rPr>
+        <w:t>Project Eagle</w:t>
+      </w:r>
+      <w:r>
+        <w:rPr>
+          <w:rFonts w:ascii="Times New Roman" w:hAnsi="Times New Roman" w:cs="Times New Roman"/>
+        </w:rPr>
+        <w:t xml:space="preserve"> participa con la intención </w:t>
+      </w:r>
+      <w:r>
+        <w:rPr>
+          <w:rFonts w:ascii="Times New Roman" w:hAnsi="Times New Roman" w:cs="Times New Roman"/>
+        </w:rPr>
+        <w:t>de bajar los porcentajes de mo</w:t>
+      </w:r>
+      <w:r>
+        <w:rPr>
+          <w:rFonts w:ascii="Times New Roman" w:hAnsi="Times New Roman" w:cs="Times New Roman"/>
+        </w:rPr>
+        <w:t>rtandad en la industria minera</w:t>
+      </w:r>
+      <w:r>
+        <w:rPr>
+          <w:rFonts w:ascii="Times New Roman" w:hAnsi="Times New Roman" w:cs="Times New Roman"/>
+        </w:rPr>
+        <w:t>,</w:t>
+      </w:r>
+      <w:r>
+        <w:rPr>
+          <w:rFonts w:ascii="Times New Roman" w:hAnsi="Times New Roman" w:cs="Times New Roman"/>
         </w:rPr>
         <w:t xml:space="preserve"> </w:t>
+      </w:r>
+      <w:r>
+        <w:rPr>
+          <w:rFonts w:ascii="Times New Roman" w:hAnsi="Times New Roman" w:cs="Times New Roman"/>
+        </w:rPr>
+        <w:t xml:space="preserve">sin dejar de lado la optimización de recursos a utilizar en las emergencias, </w:t>
+      </w:r>
+      <w:r>
+        <w:rPr>
+          <w:rFonts w:ascii="Times New Roman" w:hAnsi="Times New Roman" w:cs="Times New Roman"/>
+        </w:rPr>
+        <w:t xml:space="preserve">ya que </w:t>
+      </w:r>
+      <w:r>
+        <w:rPr>
+          <w:rFonts w:ascii="Times New Roman" w:hAnsi="Times New Roman" w:cs="Times New Roman"/>
+        </w:rPr>
+        <w:t xml:space="preserve">muchos de los accidentes que ocurren en las minas tienen servicio de emergencias pero estos no son tan rápidos como deberían serlo debido a las magnitudes del accidente ya que si ocurre por ejemplo un deslave, es muy difícil para los servicios de emergencias entrar </w:t>
+      </w:r>
+      <w:r>
+        <w:rPr>
+          <w:rFonts w:ascii="Times New Roman" w:hAnsi="Times New Roman" w:cs="Times New Roman"/>
+        </w:rPr>
+        <w:t xml:space="preserve">al área del accidente </w:t>
+      </w:r>
+      <w:r>
+        <w:rPr>
+          <w:rFonts w:ascii="Times New Roman" w:hAnsi="Times New Roman" w:cs="Times New Roman"/>
+        </w:rPr>
+        <w:t xml:space="preserve">para dar el auxilio al herido. </w:t>
       </w:r>
     </w:p>
     <w:p>
@@ -519,6 +850,95 @@
     </w:p>
     <w:p>
       <w:pPr>
+        <w:spacing w:after="0" w:line="240" w:lineRule="auto"/>
+        <w:jc w:val="both"/>
+        <w:rPr>
+          <w:rFonts w:ascii="Times New Roman" w:hAnsi="Times New Roman" w:cs="Times New Roman"/>
+          <w:b/>
+        </w:rPr>
+      </w:pPr>
+    </w:p>
+    <w:p>
+      <w:pPr>
+        <w:spacing w:after="0" w:line="240" w:lineRule="auto"/>
+        <w:jc w:val="both"/>
+        <w:rPr>
+          <w:rFonts w:ascii="Times New Roman" w:hAnsi="Times New Roman" w:cs="Times New Roman"/>
+        </w:rPr>
+      </w:pPr>
+      <w:r>
+        <w:rPr>
+          <w:rFonts w:ascii="Times New Roman" w:hAnsi="Times New Roman" w:cs="Times New Roman"/>
+        </w:rPr>
+        <w:t>Existen numerosos riesgos que involu</w:t>
+      </w:r>
+      <w:r>
+        <w:rPr>
+          <w:rFonts w:ascii="Times New Roman" w:hAnsi="Times New Roman" w:cs="Times New Roman"/>
+        </w:rPr>
+        <w:t xml:space="preserve">cra el uso de </w:t>
+      </w:r>
+      <w:proofErr w:type="spellStart"/>
+      <w:r>
+        <w:rPr>
+          <w:rFonts w:ascii="Times New Roman" w:hAnsi="Times New Roman" w:cs="Times New Roman"/>
+        </w:rPr>
+        <w:t>drones</w:t>
+      </w:r>
+      <w:proofErr w:type="spellEnd"/>
+      <w:r>
+        <w:rPr>
+          <w:rFonts w:ascii="Times New Roman" w:hAnsi="Times New Roman" w:cs="Times New Roman"/>
+        </w:rPr>
+        <w:t>, destacando</w:t>
+      </w:r>
+      <w:r>
+        <w:rPr>
+          <w:rFonts w:ascii="Times New Roman" w:hAnsi="Times New Roman" w:cs="Times New Roman"/>
+        </w:rPr>
+        <w:t xml:space="preserve"> el hecho de que estén adaptados con equipamiento a temperatura adecuada para transportar suministros y que estén protegidos para no sufrir ningún tipo de exposición</w:t>
+      </w:r>
+      <w:r>
+        <w:rPr>
+          <w:rFonts w:ascii="Times New Roman" w:hAnsi="Times New Roman" w:cs="Times New Roman"/>
+        </w:rPr>
+        <w:t xml:space="preserve">, el peso de carga que soporta el </w:t>
+      </w:r>
+      <w:proofErr w:type="spellStart"/>
+      <w:r>
+        <w:rPr>
+          <w:rFonts w:ascii="Times New Roman" w:hAnsi="Times New Roman" w:cs="Times New Roman"/>
+        </w:rPr>
+        <w:t>drone</w:t>
+      </w:r>
+      <w:proofErr w:type="spellEnd"/>
+      <w:r>
+        <w:rPr>
+          <w:rFonts w:ascii="Times New Roman" w:hAnsi="Times New Roman" w:cs="Times New Roman"/>
+        </w:rPr>
+        <w:t xml:space="preserve"> o el tiempo que demora</w:t>
+      </w:r>
+      <w:r>
+        <w:rPr>
+          <w:rFonts w:ascii="Times New Roman" w:hAnsi="Times New Roman" w:cs="Times New Roman"/>
+        </w:rPr>
+        <w:t xml:space="preserve"> en llegar al destino.</w:t>
+      </w:r>
+      <w:r>
+        <w:rPr>
+          <w:rFonts w:ascii="Times New Roman" w:hAnsi="Times New Roman" w:cs="Times New Roman"/>
+        </w:rPr>
+        <w:t xml:space="preserve"> Es por eso que se requiere </w:t>
+      </w:r>
+      <w:r>
+        <w:rPr>
+          <w:rFonts w:ascii="Times New Roman" w:hAnsi="Times New Roman" w:cs="Times New Roman"/>
+        </w:rPr>
+        <w:t>una adaptación segura y accesible para el transporte de equipamiento.</w:t>
+      </w:r>
+    </w:p>
+    <w:p>
+      <w:pPr>
         <w:rPr>
           <w:rStyle w:val="Textoennegrita"/>
           <w:rFonts w:ascii="Times New Roman" w:hAnsi="Times New Roman" w:cs="Times New Roman"/>
@@ -714,8 +1134,6 @@
           <w:rFonts w:ascii="Times New Roman" w:hAnsi="Times New Roman" w:cs="Times New Roman"/>
         </w:rPr>
       </w:pPr>
-      <w:bookmarkStart w:id="0" w:name="_GoBack"/>
-      <w:bookmarkEnd w:id="0"/>
     </w:p>
     <w:p>
       <w:pPr>
@@ -737,7 +1155,435 @@
         <w:t>REFERENCIAS</w:t>
       </w:r>
     </w:p>
-    <w:p/>
+    <w:sdt>
+      <w:sdtPr>
+        <w:rPr>
+          <w:lang w:val="es-ES"/>
+        </w:rPr>
+        <w:id w:val="-1222364610"/>
+        <w:docPartObj>
+          <w:docPartGallery w:val="Bibliographies"/>
+          <w:docPartUnique/>
+        </w:docPartObj>
+      </w:sdtPr>
+      <w:sdtEndPr>
+        <w:rPr>
+          <w:rFonts w:asciiTheme="minorHAnsi" w:eastAsiaTheme="minorHAnsi" w:hAnsiTheme="minorHAnsi" w:cstheme="minorBidi"/>
+          <w:color w:val="auto"/>
+          <w:sz w:val="22"/>
+          <w:szCs w:val="22"/>
+          <w:lang w:val="es-MX"/>
+        </w:rPr>
+      </w:sdtEndPr>
+      <w:sdtContent>
+        <w:p>
+          <w:pPr>
+            <w:pStyle w:val="Ttulo1"/>
+            <w:rPr>
+              <w:lang w:val="es-ES"/>
+            </w:rPr>
+          </w:pPr>
+        </w:p>
+        <w:sdt>
+          <w:sdtPr>
+            <w:id w:val="111145805"/>
+            <w:bibliography/>
+          </w:sdtPr>
+          <w:sdtContent>
+            <w:p>
+              <w:pPr>
+                <w:pStyle w:val="Bibliografa"/>
+                <w:ind w:left="720" w:hanging="720"/>
+                <w:rPr>
+                  <w:noProof/>
+                  <w:sz w:val="24"/>
+                  <w:szCs w:val="24"/>
+                </w:rPr>
+              </w:pPr>
+              <w:r>
+                <w:fldChar w:fldCharType="begin"/>
+              </w:r>
+              <w:r>
+                <w:instrText>BIBLIOGRAPHY</w:instrText>
+              </w:r>
+              <w:r>
+                <w:fldChar w:fldCharType="separate"/>
+              </w:r>
+              <w:r>
+                <w:rPr>
+                  <w:noProof/>
+                </w:rPr>
+                <w:t>Alvarado, R. (13 de Junio de 2015). Comunicación personal.</w:t>
+              </w:r>
+            </w:p>
+            <w:p>
+              <w:pPr>
+                <w:pStyle w:val="Bibliografa"/>
+                <w:ind w:left="720" w:hanging="720"/>
+                <w:rPr>
+                  <w:noProof/>
+                </w:rPr>
+              </w:pPr>
+              <w:r>
+                <w:rPr>
+                  <w:noProof/>
+                </w:rPr>
+                <w:t xml:space="preserve">Calvo, J., E., A., B., C., &amp; S., G. (25 de Noviembre de 2015). </w:t>
+              </w:r>
+              <w:r>
+                <w:rPr>
+                  <w:i/>
+                  <w:iCs/>
+                  <w:noProof/>
+                </w:rPr>
+                <w:t>Centre Delàs d’Estudis per la Pau • Justícia i Pau.</w:t>
+              </w:r>
+              <w:r>
+                <w:rPr>
+                  <w:noProof/>
+                </w:rPr>
+                <w:t xml:space="preserve"> Obtenido de http://www.centredelas.org/images/stories/informes/informe23_cas.pdf</w:t>
+              </w:r>
+            </w:p>
+            <w:p>
+              <w:pPr>
+                <w:pStyle w:val="Bibliografa"/>
+                <w:ind w:left="720" w:hanging="720"/>
+                <w:rPr>
+                  <w:noProof/>
+                </w:rPr>
+              </w:pPr>
+              <w:r>
+                <w:rPr>
+                  <w:noProof/>
+                </w:rPr>
+                <w:t xml:space="preserve">Mineria, A. N. (13 de Mayo de 2015). </w:t>
+              </w:r>
+              <w:r>
+                <w:rPr>
+                  <w:i/>
+                  <w:iCs/>
+                  <w:noProof/>
+                </w:rPr>
+                <w:t>SlideShare</w:t>
+              </w:r>
+              <w:r>
+                <w:rPr>
+                  <w:noProof/>
+                </w:rPr>
+                <w:t>. Obtenido de http://es.slideshare.net/AgenciaNaldeMineria/estadisticasde-emergenciasmineras22052015</w:t>
+              </w:r>
+            </w:p>
+            <w:p>
+              <w:r>
+                <w:rPr>
+                  <w:b/>
+                  <w:bCs/>
+                </w:rPr>
+                <w:fldChar w:fldCharType="end"/>
+              </w:r>
+            </w:p>
+          </w:sdtContent>
+        </w:sdt>
+      </w:sdtContent>
+    </w:sdt>
+    <w:p>
+      <w:pPr>
+        <w:ind w:left="360"/>
+        <w:rPr>
+          <w:rStyle w:val="Textoennegrita"/>
+          <w:rFonts w:ascii="Times New Roman" w:hAnsi="Times New Roman" w:cs="Times New Roman"/>
+          <w:lang w:val="en-US"/>
+        </w:rPr>
+      </w:pPr>
+    </w:p>
+    <w:p>
+      <w:pPr>
+        <w:rPr>
+          <w:lang w:val="en-US"/>
+        </w:rPr>
+      </w:pPr>
+    </w:p>
+    <w:p>
+      <w:pPr>
+        <w:rPr>
+          <w:lang w:val="en-US"/>
+        </w:rPr>
+      </w:pPr>
+    </w:p>
+    <w:p>
+      <w:pPr>
+        <w:rPr>
+          <w:lang w:val="en-US"/>
+        </w:rPr>
+      </w:pPr>
+    </w:p>
+    <w:p>
+      <w:pPr>
+        <w:rPr>
+          <w:lang w:val="en-US"/>
+        </w:rPr>
+      </w:pPr>
+    </w:p>
+    <w:p>
+      <w:pPr>
+        <w:rPr>
+          <w:lang w:val="en-US"/>
+        </w:rPr>
+      </w:pPr>
+    </w:p>
+    <w:p>
+      <w:pPr>
+        <w:rPr>
+          <w:lang w:val="en-US"/>
+        </w:rPr>
+      </w:pPr>
+    </w:p>
+    <w:p>
+      <w:pPr>
+        <w:rPr>
+          <w:lang w:val="en-US"/>
+        </w:rPr>
+      </w:pPr>
+    </w:p>
+    <w:p>
+      <w:pPr>
+        <w:rPr>
+          <w:lang w:val="en-US"/>
+        </w:rPr>
+      </w:pPr>
+    </w:p>
+    <w:p>
+      <w:pPr>
+        <w:rPr>
+          <w:lang w:val="en-US"/>
+        </w:rPr>
+      </w:pPr>
+    </w:p>
+    <w:p>
+      <w:pPr>
+        <w:rPr>
+          <w:lang w:val="en-US"/>
+        </w:rPr>
+      </w:pPr>
+    </w:p>
+    <w:p>
+      <w:pPr>
+        <w:rPr>
+          <w:lang w:val="en-US"/>
+        </w:rPr>
+      </w:pPr>
+    </w:p>
+    <w:p>
+      <w:pPr>
+        <w:rPr>
+          <w:lang w:val="en-US"/>
+        </w:rPr>
+      </w:pPr>
+    </w:p>
+    <w:p>
+      <w:pPr>
+        <w:rPr>
+          <w:lang w:val="en-US"/>
+        </w:rPr>
+      </w:pPr>
+    </w:p>
+    <w:p>
+      <w:pPr>
+        <w:rPr>
+          <w:lang w:val="en-US"/>
+        </w:rPr>
+      </w:pPr>
+    </w:p>
+    <w:p>
+      <w:pPr>
+        <w:rPr>
+          <w:lang w:val="en-US"/>
+        </w:rPr>
+      </w:pPr>
+    </w:p>
+    <w:p>
+      <w:pPr>
+        <w:rPr>
+          <w:lang w:val="en-US"/>
+        </w:rPr>
+      </w:pPr>
+    </w:p>
+    <w:p>
+      <w:pPr>
+        <w:rPr>
+          <w:lang w:val="en-US"/>
+        </w:rPr>
+      </w:pPr>
+    </w:p>
+    <w:p>
+      <w:pPr>
+        <w:rPr>
+          <w:lang w:val="en-US"/>
+        </w:rPr>
+      </w:pPr>
+    </w:p>
+    <w:p>
+      <w:pPr>
+        <w:rPr>
+          <w:lang w:val="en-US"/>
+        </w:rPr>
+      </w:pPr>
+    </w:p>
+    <w:p>
+      <w:pPr>
+        <w:rPr>
+          <w:lang w:val="en-US"/>
+        </w:rPr>
+      </w:pPr>
+    </w:p>
+    <w:p>
+      <w:pPr>
+        <w:rPr>
+          <w:lang w:val="en-US"/>
+        </w:rPr>
+      </w:pPr>
+    </w:p>
+    <w:p>
+      <w:pPr>
+        <w:rPr>
+          <w:lang w:val="en-US"/>
+        </w:rPr>
+      </w:pPr>
+    </w:p>
+    <w:p>
+      <w:pPr>
+        <w:rPr>
+          <w:lang w:val="en-US"/>
+        </w:rPr>
+      </w:pPr>
+    </w:p>
+    <w:p>
+      <w:pPr>
+        <w:rPr>
+          <w:lang w:val="en-US"/>
+        </w:rPr>
+      </w:pPr>
+    </w:p>
+    <w:p>
+      <w:pPr>
+        <w:rPr>
+          <w:lang w:val="en-US"/>
+        </w:rPr>
+      </w:pPr>
+    </w:p>
+    <w:p>
+      <w:pPr>
+        <w:rPr>
+          <w:lang w:val="en-US"/>
+        </w:rPr>
+      </w:pPr>
+    </w:p>
+    <w:p>
+      <w:pPr>
+        <w:rPr>
+          <w:lang w:val="en-US"/>
+        </w:rPr>
+      </w:pPr>
+    </w:p>
+    <w:p>
+      <w:pPr>
+        <w:rPr>
+          <w:lang w:val="en-US"/>
+        </w:rPr>
+      </w:pPr>
+    </w:p>
+    <w:p>
+      <w:pPr>
+        <w:rPr>
+          <w:lang w:val="en-US"/>
+        </w:rPr>
+      </w:pPr>
+    </w:p>
+    <w:p>
+      <w:pPr>
+        <w:rPr>
+          <w:lang w:val="en-US"/>
+        </w:rPr>
+      </w:pPr>
+    </w:p>
+    <w:p>
+      <w:pPr>
+        <w:rPr>
+          <w:lang w:val="en-US"/>
+        </w:rPr>
+      </w:pPr>
+    </w:p>
+    <w:p>
+      <w:pPr>
+        <w:rPr>
+          <w:lang w:val="en-US"/>
+        </w:rPr>
+      </w:pPr>
+    </w:p>
+    <w:p>
+      <w:pPr>
+        <w:rPr>
+          <w:lang w:val="en-US"/>
+        </w:rPr>
+      </w:pPr>
+    </w:p>
+    <w:p>
+      <w:pPr>
+        <w:rPr>
+          <w:lang w:val="en-US"/>
+        </w:rPr>
+      </w:pPr>
+    </w:p>
+    <w:p>
+      <w:pPr>
+        <w:rPr>
+          <w:lang w:val="en-US"/>
+        </w:rPr>
+      </w:pPr>
+    </w:p>
+    <w:p>
+      <w:pPr>
+        <w:rPr>
+          <w:lang w:val="en-US"/>
+        </w:rPr>
+      </w:pPr>
+    </w:p>
+    <w:p>
+      <w:pPr>
+        <w:rPr>
+          <w:lang w:val="en-US"/>
+        </w:rPr>
+      </w:pPr>
+    </w:p>
+    <w:p>
+      <w:pPr>
+        <w:rPr>
+          <w:lang w:val="en-US"/>
+        </w:rPr>
+      </w:pPr>
+    </w:p>
+    <w:p>
+      <w:pPr>
+        <w:jc w:val="right"/>
+        <w:rPr>
+          <w:lang w:val="en-US"/>
+        </w:rPr>
+      </w:pPr>
+      <w:r>
+        <w:rPr>
+          <w:lang w:val="en-US"/>
+        </w:rPr>
+        <w:t>Daniela Najera</w:t>
+      </w:r>
+    </w:p>
+    <w:p>
+      <w:pPr>
+        <w:rPr>
+          <w:lang w:val="en-US"/>
+        </w:rPr>
+      </w:pPr>
+    </w:p>
     <w:sectPr>
       <w:pgSz w:w="12240" w:h="15840"/>
       <w:pgMar w:top="1440" w:right="1440" w:bottom="1440" w:left="1440" w:header="720" w:footer="720" w:gutter="0"/>
@@ -1243,6 +2089,28 @@
       <w:lang w:val="es-MX"/>
     </w:rPr>
   </w:style>
+  <w:style w:type="paragraph" w:styleId="Ttulo1">
+    <w:name w:val="heading 1"/>
+    <w:basedOn w:val="Normal"/>
+    <w:next w:val="Normal"/>
+    <w:link w:val="Ttulo1Car"/>
+    <w:uiPriority w:val="9"/>
+    <w:qFormat/>
+    <w:rsid w:val="001C2792"/>
+    <w:pPr>
+      <w:keepNext/>
+      <w:keepLines/>
+      <w:spacing w:before="240" w:after="0"/>
+      <w:outlineLvl w:val="0"/>
+    </w:pPr>
+    <w:rPr>
+      <w:rFonts w:asciiTheme="majorHAnsi" w:eastAsiaTheme="majorEastAsia" w:hAnsiTheme="majorHAnsi" w:cstheme="majorBidi"/>
+      <w:color w:val="2E74B5" w:themeColor="accent1" w:themeShade="BF"/>
+      <w:sz w:val="32"/>
+      <w:szCs w:val="32"/>
+      <w:lang w:val="en-US"/>
+    </w:rPr>
+  </w:style>
   <w:style w:type="character" w:default="1" w:styleId="Fuentedeprrafopredeter">
     <w:name w:val="Default Paragraph Font"/>
     <w:uiPriority w:val="1"/>
@@ -1308,7 +2176,1808 @@
       <w:szCs w:val="24"/>
     </w:rPr>
   </w:style>
+  <w:style w:type="paragraph" w:styleId="Bibliografa">
+    <w:name w:val="Bibliography"/>
+    <w:basedOn w:val="Normal"/>
+    <w:next w:val="Normal"/>
+    <w:uiPriority w:val="37"/>
+    <w:unhideWhenUsed/>
+    <w:rsid w:val="00A30752"/>
+  </w:style>
+  <w:style w:type="character" w:customStyle="1" w:styleId="Ttulo1Car">
+    <w:name w:val="Título 1 Car"/>
+    <w:basedOn w:val="Fuentedeprrafopredeter"/>
+    <w:link w:val="Ttulo1"/>
+    <w:uiPriority w:val="9"/>
+    <w:rsid w:val="001C2792"/>
+    <w:rPr>
+      <w:rFonts w:asciiTheme="majorHAnsi" w:eastAsiaTheme="majorEastAsia" w:hAnsiTheme="majorHAnsi" w:cstheme="majorBidi"/>
+      <w:color w:val="2E74B5" w:themeColor="accent1" w:themeShade="BF"/>
+      <w:sz w:val="32"/>
+      <w:szCs w:val="32"/>
+    </w:rPr>
+  </w:style>
 </w:styles>
+</file>
+
+<file path=word/charts/chart1.xml><?xml version="1.0" encoding="utf-8"?>
+<c:chartSpace xmlns:c="http://schemas.openxmlformats.org/drawingml/2006/chart" xmlns:a="http://schemas.openxmlformats.org/drawingml/2006/main" xmlns:r="http://schemas.openxmlformats.org/officeDocument/2006/relationships">
+  <c:date1904 val="0"/>
+  <c:lang val="es-ES"/>
+  <c:roundedCorners val="0"/>
+  <mc:AlternateContent xmlns:mc="http://schemas.openxmlformats.org/markup-compatibility/2006">
+    <mc:Choice xmlns:c14="http://schemas.microsoft.com/office/drawing/2007/8/2/chart" Requires="c14">
+      <c14:style val="102"/>
+    </mc:Choice>
+    <mc:Fallback>
+      <c:style val="2"/>
+    </mc:Fallback>
+  </mc:AlternateContent>
+  <c:chart>
+    <c:autoTitleDeleted val="1"/>
+    <c:plotArea>
+      <c:layout/>
+      <c:barChart>
+        <c:barDir val="bar"/>
+        <c:grouping val="clustered"/>
+        <c:varyColors val="0"/>
+        <c:ser>
+          <c:idx val="0"/>
+          <c:order val="0"/>
+          <c:tx>
+            <c:strRef>
+              <c:f>Hoja1!$B$1</c:f>
+              <c:strCache>
+                <c:ptCount val="1"/>
+                <c:pt idx="0">
+                  <c:v>Columna1</c:v>
+                </c:pt>
+              </c:strCache>
+            </c:strRef>
+          </c:tx>
+          <c:spPr>
+            <a:solidFill>
+              <a:schemeClr val="tx1">
+                <a:lumMod val="85000"/>
+                <a:lumOff val="15000"/>
+                <a:alpha val="34000"/>
+              </a:schemeClr>
+            </a:solidFill>
+            <a:ln>
+              <a:noFill/>
+            </a:ln>
+            <a:effectLst>
+              <a:outerShdw blurRad="63500" sx="102000" sy="102000" algn="ctr" rotWithShape="0">
+                <a:prstClr val="black">
+                  <a:alpha val="20000"/>
+                </a:prstClr>
+              </a:outerShdw>
+            </a:effectLst>
+          </c:spPr>
+          <c:invertIfNegative val="0"/>
+          <c:dLbls>
+            <c:dLbl>
+              <c:idx val="2"/>
+              <c:layout>
+                <c:manualLayout>
+                  <c:x val="-2.4242424242424242E-2"/>
+                  <c:y val="-9.548500806014995E-17"/>
+                </c:manualLayout>
+              </c:layout>
+              <c:showLegendKey val="0"/>
+              <c:showVal val="1"/>
+              <c:showCatName val="0"/>
+              <c:showSerName val="0"/>
+              <c:showPercent val="0"/>
+              <c:showBubbleSize val="0"/>
+              <c:extLst>
+                <c:ext xmlns:c15="http://schemas.microsoft.com/office/drawing/2012/chart" uri="{CE6537A1-D6FC-4f65-9D91-7224C49458BB}"/>
+              </c:extLst>
+            </c:dLbl>
+            <c:spPr>
+              <a:noFill/>
+              <a:ln>
+                <a:noFill/>
+              </a:ln>
+              <a:effectLst/>
+            </c:spPr>
+            <c:txPr>
+              <a:bodyPr rot="0" spcFirstLastPara="1" vertOverflow="ellipsis" vert="horz" wrap="square" lIns="38100" tIns="19050" rIns="38100" bIns="19050" anchor="ctr" anchorCtr="1">
+                <a:spAutoFit/>
+              </a:bodyPr>
+              <a:lstStyle/>
+              <a:p>
+                <a:pPr>
+                  <a:defRPr sz="1000" b="0" i="0" u="none" strike="noStrike" kern="1200" spc="0" baseline="0">
+                    <a:solidFill>
+                      <a:schemeClr val="tx1">
+                        <a:lumMod val="65000"/>
+                        <a:lumOff val="35000"/>
+                      </a:schemeClr>
+                    </a:solidFill>
+                    <a:latin typeface="+mn-lt"/>
+                    <a:ea typeface="+mn-ea"/>
+                    <a:cs typeface="+mn-cs"/>
+                  </a:defRPr>
+                </a:pPr>
+                <a:endParaRPr lang="en-US"/>
+              </a:p>
+            </c:txPr>
+            <c:showLegendKey val="0"/>
+            <c:showVal val="1"/>
+            <c:showCatName val="0"/>
+            <c:showSerName val="0"/>
+            <c:showPercent val="0"/>
+            <c:showBubbleSize val="0"/>
+            <c:showLeaderLines val="0"/>
+            <c:extLst>
+              <c:ext xmlns:c15="http://schemas.microsoft.com/office/drawing/2012/chart" uri="{CE6537A1-D6FC-4f65-9D91-7224C49458BB}">
+                <c15:showLeaderLines val="1"/>
+                <c15:leaderLines>
+                  <c:spPr>
+                    <a:ln w="9525" cap="flat" cmpd="sng" algn="ctr">
+                      <a:solidFill>
+                        <a:schemeClr val="tx1">
+                          <a:lumMod val="35000"/>
+                          <a:lumOff val="65000"/>
+                        </a:schemeClr>
+                      </a:solidFill>
+                      <a:round/>
+                    </a:ln>
+                    <a:effectLst/>
+                  </c:spPr>
+                </c15:leaderLines>
+              </c:ext>
+            </c:extLst>
+          </c:dLbls>
+          <c:cat>
+            <c:strRef>
+              <c:f>Hoja1!$A$2:$A$11</c:f>
+              <c:strCache>
+                <c:ptCount val="10"/>
+                <c:pt idx="0">
+                  <c:v>Atmosferas viciadas </c:v>
+                </c:pt>
+                <c:pt idx="1">
+                  <c:v>Caida a diferente nivel</c:v>
+                </c:pt>
+                <c:pt idx="2">
+                  <c:v> Derrumbe</c:v>
+                </c:pt>
+                <c:pt idx="3">
+                  <c:v> Eléctricos</c:v>
+                </c:pt>
+                <c:pt idx="4">
+                  <c:v>Mécanicos</c:v>
+                </c:pt>
+                <c:pt idx="5">
+                  <c:v>Explosión</c:v>
+                </c:pt>
+                <c:pt idx="6">
+                  <c:v> Inestabilidad de taludes</c:v>
+                </c:pt>
+                <c:pt idx="7">
+                  <c:v>Incendio</c:v>
+                </c:pt>
+                <c:pt idx="8">
+                  <c:v>Inundación </c:v>
+                </c:pt>
+                <c:pt idx="9">
+                  <c:v>Otras causas</c:v>
+                </c:pt>
+              </c:strCache>
+            </c:strRef>
+          </c:cat>
+          <c:val>
+            <c:numRef>
+              <c:f>Hoja1!$B$2:$B$11</c:f>
+              <c:numCache>
+                <c:formatCode>0%</c:formatCode>
+                <c:ptCount val="10"/>
+                <c:pt idx="0">
+                  <c:v>0.16</c:v>
+                </c:pt>
+                <c:pt idx="1">
+                  <c:v>0.08</c:v>
+                </c:pt>
+                <c:pt idx="2">
+                  <c:v>0.18</c:v>
+                </c:pt>
+                <c:pt idx="3">
+                  <c:v>0.03</c:v>
+                </c:pt>
+                <c:pt idx="4">
+                  <c:v>0.11</c:v>
+                </c:pt>
+                <c:pt idx="5">
+                  <c:v>0.16</c:v>
+                </c:pt>
+                <c:pt idx="6">
+                  <c:v>0.05</c:v>
+                </c:pt>
+                <c:pt idx="7">
+                  <c:v>0.13</c:v>
+                </c:pt>
+                <c:pt idx="8">
+                  <c:v>0.05</c:v>
+                </c:pt>
+                <c:pt idx="9">
+                  <c:v>0.05</c:v>
+                </c:pt>
+              </c:numCache>
+            </c:numRef>
+          </c:val>
+        </c:ser>
+        <c:dLbls>
+          <c:showLegendKey val="0"/>
+          <c:showVal val="1"/>
+          <c:showCatName val="0"/>
+          <c:showSerName val="0"/>
+          <c:showPercent val="0"/>
+          <c:showBubbleSize val="0"/>
+        </c:dLbls>
+        <c:gapWidth val="75"/>
+        <c:axId val="399773168"/>
+        <c:axId val="399775912"/>
+      </c:barChart>
+      <c:valAx>
+        <c:axId val="399775912"/>
+        <c:scaling>
+          <c:orientation val="minMax"/>
+        </c:scaling>
+        <c:delete val="0"/>
+        <c:axPos val="b"/>
+        <c:numFmt formatCode="0%" sourceLinked="1"/>
+        <c:majorTickMark val="none"/>
+        <c:minorTickMark val="none"/>
+        <c:tickLblPos val="nextTo"/>
+        <c:spPr>
+          <a:noFill/>
+          <a:ln>
+            <a:noFill/>
+          </a:ln>
+          <a:effectLst/>
+        </c:spPr>
+        <c:txPr>
+          <a:bodyPr rot="-60000000" spcFirstLastPara="1" vertOverflow="ellipsis" vert="horz" wrap="square" anchor="ctr" anchorCtr="1"/>
+          <a:lstStyle/>
+          <a:p>
+            <a:pPr>
+              <a:defRPr sz="900" b="0" i="0" u="none" strike="noStrike" kern="1200" baseline="0">
+                <a:solidFill>
+                  <a:schemeClr val="tx1">
+                    <a:lumMod val="65000"/>
+                    <a:lumOff val="35000"/>
+                  </a:schemeClr>
+                </a:solidFill>
+                <a:latin typeface="+mn-lt"/>
+                <a:ea typeface="+mn-ea"/>
+                <a:cs typeface="+mn-cs"/>
+              </a:defRPr>
+            </a:pPr>
+            <a:endParaRPr lang="en-US"/>
+          </a:p>
+        </c:txPr>
+        <c:crossAx val="399773168"/>
+        <c:crosses val="autoZero"/>
+        <c:crossBetween val="between"/>
+      </c:valAx>
+      <c:catAx>
+        <c:axId val="399773168"/>
+        <c:scaling>
+          <c:orientation val="minMax"/>
+        </c:scaling>
+        <c:delete val="0"/>
+        <c:axPos val="l"/>
+        <c:numFmt formatCode="General" sourceLinked="1"/>
+        <c:majorTickMark val="none"/>
+        <c:minorTickMark val="none"/>
+        <c:tickLblPos val="nextTo"/>
+        <c:spPr>
+          <a:noFill/>
+          <a:ln>
+            <a:noFill/>
+          </a:ln>
+          <a:effectLst/>
+        </c:spPr>
+        <c:txPr>
+          <a:bodyPr rot="-60000000" spcFirstLastPara="1" vertOverflow="ellipsis" vert="horz" wrap="square" anchor="ctr" anchorCtr="1"/>
+          <a:lstStyle/>
+          <a:p>
+            <a:pPr>
+              <a:defRPr sz="900" b="0" i="0" u="none" strike="noStrike" kern="1200" baseline="0">
+                <a:solidFill>
+                  <a:schemeClr val="tx1">
+                    <a:lumMod val="65000"/>
+                    <a:lumOff val="35000"/>
+                  </a:schemeClr>
+                </a:solidFill>
+                <a:latin typeface="+mn-lt"/>
+                <a:ea typeface="+mn-ea"/>
+                <a:cs typeface="+mn-cs"/>
+              </a:defRPr>
+            </a:pPr>
+            <a:endParaRPr lang="en-US"/>
+          </a:p>
+        </c:txPr>
+        <c:crossAx val="399775912"/>
+        <c:crosses val="autoZero"/>
+        <c:auto val="1"/>
+        <c:lblAlgn val="ctr"/>
+        <c:lblOffset val="100"/>
+        <c:noMultiLvlLbl val="0"/>
+      </c:catAx>
+      <c:spPr>
+        <a:noFill/>
+        <a:ln>
+          <a:noFill/>
+        </a:ln>
+        <a:effectLst/>
+      </c:spPr>
+    </c:plotArea>
+    <c:plotVisOnly val="1"/>
+    <c:dispBlanksAs val="gap"/>
+    <c:showDLblsOverMax val="0"/>
+  </c:chart>
+  <c:spPr>
+    <a:solidFill>
+      <a:schemeClr val="bg1"/>
+    </a:solidFill>
+    <a:ln w="9525" cap="flat" cmpd="sng" algn="ctr">
+      <a:solidFill>
+        <a:schemeClr val="tx1">
+          <a:lumMod val="15000"/>
+          <a:lumOff val="85000"/>
+        </a:schemeClr>
+      </a:solidFill>
+      <a:round/>
+    </a:ln>
+    <a:effectLst/>
+  </c:spPr>
+  <c:txPr>
+    <a:bodyPr/>
+    <a:lstStyle/>
+    <a:p>
+      <a:pPr>
+        <a:defRPr/>
+      </a:pPr>
+      <a:endParaRPr lang="en-US"/>
+    </a:p>
+  </c:txPr>
+  <c:externalData r:id="rId3">
+    <c:autoUpdate val="0"/>
+  </c:externalData>
+</c:chartSpace>
+</file>
+
+<file path=word/charts/chart2.xml><?xml version="1.0" encoding="utf-8"?>
+<c:chartSpace xmlns:c="http://schemas.openxmlformats.org/drawingml/2006/chart" xmlns:a="http://schemas.openxmlformats.org/drawingml/2006/main" xmlns:r="http://schemas.openxmlformats.org/officeDocument/2006/relationships">
+  <c:date1904 val="0"/>
+  <c:lang val="es-ES"/>
+  <c:roundedCorners val="0"/>
+  <mc:AlternateContent xmlns:mc="http://schemas.openxmlformats.org/markup-compatibility/2006">
+    <mc:Choice xmlns:c14="http://schemas.microsoft.com/office/drawing/2007/8/2/chart" Requires="c14">
+      <c14:style val="102"/>
+    </mc:Choice>
+    <mc:Fallback>
+      <c:style val="2"/>
+    </mc:Fallback>
+  </mc:AlternateContent>
+  <c:chart>
+    <c:autoTitleDeleted val="1"/>
+    <c:plotArea>
+      <c:layout>
+        <c:manualLayout>
+          <c:layoutTarget val="inner"/>
+          <c:xMode val="edge"/>
+          <c:yMode val="edge"/>
+          <c:x val="0.29430191017789442"/>
+          <c:y val="3.7825059101654845E-2"/>
+          <c:w val="0.60820975503062114"/>
+          <c:h val="0.74280597903985413"/>
+        </c:manualLayout>
+      </c:layout>
+      <c:barChart>
+        <c:barDir val="bar"/>
+        <c:grouping val="clustered"/>
+        <c:varyColors val="0"/>
+        <c:ser>
+          <c:idx val="0"/>
+          <c:order val="0"/>
+          <c:tx>
+            <c:strRef>
+              <c:f>Hoja1!$B$1</c:f>
+              <c:strCache>
+                <c:ptCount val="1"/>
+                <c:pt idx="0">
+                  <c:v>Emergencias</c:v>
+                </c:pt>
+              </c:strCache>
+            </c:strRef>
+          </c:tx>
+          <c:spPr>
+            <a:solidFill>
+              <a:schemeClr val="tx1">
+                <a:lumMod val="85000"/>
+                <a:lumOff val="15000"/>
+                <a:alpha val="34000"/>
+              </a:schemeClr>
+            </a:solidFill>
+            <a:ln>
+              <a:noFill/>
+            </a:ln>
+            <a:effectLst/>
+          </c:spPr>
+          <c:invertIfNegative val="0"/>
+          <c:dPt>
+            <c:idx val="0"/>
+            <c:invertIfNegative val="0"/>
+            <c:bubble3D val="0"/>
+          </c:dPt>
+          <c:dPt>
+            <c:idx val="1"/>
+            <c:invertIfNegative val="0"/>
+            <c:bubble3D val="0"/>
+          </c:dPt>
+          <c:dPt>
+            <c:idx val="2"/>
+            <c:invertIfNegative val="0"/>
+            <c:bubble3D val="0"/>
+          </c:dPt>
+          <c:dPt>
+            <c:idx val="3"/>
+            <c:invertIfNegative val="0"/>
+            <c:bubble3D val="0"/>
+          </c:dPt>
+          <c:dLbls>
+            <c:spPr>
+              <a:noFill/>
+              <a:ln>
+                <a:noFill/>
+              </a:ln>
+              <a:effectLst/>
+            </c:spPr>
+            <c:txPr>
+              <a:bodyPr rot="0" spcFirstLastPara="1" vertOverflow="ellipsis" vert="horz" wrap="square" lIns="38100" tIns="19050" rIns="38100" bIns="19050" anchor="ctr" anchorCtr="1">
+                <a:spAutoFit/>
+              </a:bodyPr>
+              <a:lstStyle/>
+              <a:p>
+                <a:pPr>
+                  <a:defRPr sz="900" b="0" i="0" u="none" strike="noStrike" kern="1200" baseline="0">
+                    <a:solidFill>
+                      <a:schemeClr val="tx1">
+                        <a:lumMod val="75000"/>
+                        <a:lumOff val="25000"/>
+                      </a:schemeClr>
+                    </a:solidFill>
+                    <a:latin typeface="+mn-lt"/>
+                    <a:ea typeface="+mn-ea"/>
+                    <a:cs typeface="+mn-cs"/>
+                  </a:defRPr>
+                </a:pPr>
+                <a:endParaRPr lang="en-US"/>
+              </a:p>
+            </c:txPr>
+            <c:showLegendKey val="0"/>
+            <c:showVal val="1"/>
+            <c:showCatName val="0"/>
+            <c:showSerName val="0"/>
+            <c:showPercent val="0"/>
+            <c:showBubbleSize val="0"/>
+            <c:showLeaderLines val="0"/>
+            <c:extLst>
+              <c:ext xmlns:c15="http://schemas.microsoft.com/office/drawing/2012/chart" uri="{CE6537A1-D6FC-4f65-9D91-7224C49458BB}">
+                <c15:showLeaderLines val="1"/>
+                <c15:leaderLines>
+                  <c:spPr>
+                    <a:ln w="9525" cap="flat" cmpd="sng" algn="ctr">
+                      <a:solidFill>
+                        <a:schemeClr val="tx1">
+                          <a:lumMod val="35000"/>
+                          <a:lumOff val="65000"/>
+                        </a:schemeClr>
+                      </a:solidFill>
+                      <a:round/>
+                    </a:ln>
+                    <a:effectLst/>
+                  </c:spPr>
+                </c15:leaderLines>
+              </c:ext>
+            </c:extLst>
+          </c:dLbls>
+          <c:cat>
+            <c:strRef>
+              <c:f>Hoja1!$A$2:$A$5</c:f>
+              <c:strCache>
+                <c:ptCount val="2"/>
+                <c:pt idx="0">
+                  <c:v>Cielo abierto</c:v>
+                </c:pt>
+                <c:pt idx="1">
+                  <c:v>Subterraneas</c:v>
+                </c:pt>
+              </c:strCache>
+            </c:strRef>
+          </c:cat>
+          <c:val>
+            <c:numRef>
+              <c:f>Hoja1!$B$2:$B$5</c:f>
+              <c:numCache>
+                <c:formatCode>0%</c:formatCode>
+                <c:ptCount val="4"/>
+                <c:pt idx="0">
+                  <c:v>0.15</c:v>
+                </c:pt>
+                <c:pt idx="1">
+                  <c:v>0.85</c:v>
+                </c:pt>
+              </c:numCache>
+            </c:numRef>
+          </c:val>
+        </c:ser>
+        <c:dLbls>
+          <c:showLegendKey val="0"/>
+          <c:showVal val="1"/>
+          <c:showCatName val="0"/>
+          <c:showSerName val="0"/>
+          <c:showPercent val="0"/>
+          <c:showBubbleSize val="0"/>
+        </c:dLbls>
+        <c:gapWidth val="182"/>
+        <c:axId val="399779440"/>
+        <c:axId val="399773560"/>
+      </c:barChart>
+      <c:valAx>
+        <c:axId val="399773560"/>
+        <c:scaling>
+          <c:orientation val="minMax"/>
+        </c:scaling>
+        <c:delete val="0"/>
+        <c:axPos val="b"/>
+        <c:majorGridlines>
+          <c:spPr>
+            <a:ln w="9525" cap="flat" cmpd="sng" algn="ctr">
+              <a:solidFill>
+                <a:schemeClr val="tx1">
+                  <a:lumMod val="15000"/>
+                  <a:lumOff val="85000"/>
+                </a:schemeClr>
+              </a:solidFill>
+              <a:round/>
+            </a:ln>
+            <a:effectLst/>
+          </c:spPr>
+        </c:majorGridlines>
+        <c:numFmt formatCode="0%" sourceLinked="1"/>
+        <c:majorTickMark val="none"/>
+        <c:minorTickMark val="none"/>
+        <c:tickLblPos val="nextTo"/>
+        <c:spPr>
+          <a:noFill/>
+          <a:ln>
+            <a:noFill/>
+          </a:ln>
+          <a:effectLst/>
+        </c:spPr>
+        <c:txPr>
+          <a:bodyPr rot="-60000000" spcFirstLastPara="1" vertOverflow="ellipsis" vert="horz" wrap="square" anchor="ctr" anchorCtr="1"/>
+          <a:lstStyle/>
+          <a:p>
+            <a:pPr>
+              <a:defRPr sz="900" b="0" i="0" u="none" strike="noStrike" kern="1200" baseline="0">
+                <a:solidFill>
+                  <a:schemeClr val="tx1">
+                    <a:lumMod val="65000"/>
+                    <a:lumOff val="35000"/>
+                  </a:schemeClr>
+                </a:solidFill>
+                <a:latin typeface="+mn-lt"/>
+                <a:ea typeface="+mn-ea"/>
+                <a:cs typeface="+mn-cs"/>
+              </a:defRPr>
+            </a:pPr>
+            <a:endParaRPr lang="en-US"/>
+          </a:p>
+        </c:txPr>
+        <c:crossAx val="399779440"/>
+        <c:crosses val="autoZero"/>
+        <c:crossBetween val="between"/>
+      </c:valAx>
+      <c:catAx>
+        <c:axId val="399779440"/>
+        <c:scaling>
+          <c:orientation val="minMax"/>
+        </c:scaling>
+        <c:delete val="0"/>
+        <c:axPos val="l"/>
+        <c:numFmt formatCode="General" sourceLinked="1"/>
+        <c:majorTickMark val="none"/>
+        <c:minorTickMark val="none"/>
+        <c:tickLblPos val="nextTo"/>
+        <c:spPr>
+          <a:noFill/>
+          <a:ln w="9525" cap="flat" cmpd="sng" algn="ctr">
+            <a:solidFill>
+              <a:schemeClr val="tx1">
+                <a:lumMod val="15000"/>
+                <a:lumOff val="85000"/>
+              </a:schemeClr>
+            </a:solidFill>
+            <a:round/>
+          </a:ln>
+          <a:effectLst/>
+        </c:spPr>
+        <c:txPr>
+          <a:bodyPr rot="-60000000" spcFirstLastPara="1" vertOverflow="ellipsis" vert="horz" wrap="square" anchor="ctr" anchorCtr="1"/>
+          <a:lstStyle/>
+          <a:p>
+            <a:pPr>
+              <a:defRPr sz="900" b="0" i="0" u="none" strike="noStrike" kern="1200" baseline="0">
+                <a:solidFill>
+                  <a:schemeClr val="tx1">
+                    <a:lumMod val="65000"/>
+                    <a:lumOff val="35000"/>
+                  </a:schemeClr>
+                </a:solidFill>
+                <a:latin typeface="+mn-lt"/>
+                <a:ea typeface="+mn-ea"/>
+                <a:cs typeface="+mn-cs"/>
+              </a:defRPr>
+            </a:pPr>
+            <a:endParaRPr lang="en-US"/>
+          </a:p>
+        </c:txPr>
+        <c:crossAx val="399773560"/>
+        <c:crosses val="autoZero"/>
+        <c:auto val="1"/>
+        <c:lblAlgn val="ctr"/>
+        <c:lblOffset val="100"/>
+        <c:noMultiLvlLbl val="0"/>
+      </c:catAx>
+      <c:spPr>
+        <a:noFill/>
+        <a:ln>
+          <a:noFill/>
+        </a:ln>
+        <a:effectLst/>
+      </c:spPr>
+    </c:plotArea>
+    <c:plotVisOnly val="1"/>
+    <c:dispBlanksAs val="gap"/>
+    <c:showDLblsOverMax val="0"/>
+  </c:chart>
+  <c:spPr>
+    <a:solidFill>
+      <a:schemeClr val="bg1"/>
+    </a:solidFill>
+    <a:ln w="9525" cap="flat" cmpd="sng" algn="ctr">
+      <a:solidFill>
+        <a:schemeClr val="tx1">
+          <a:lumMod val="15000"/>
+          <a:lumOff val="85000"/>
+        </a:schemeClr>
+      </a:solidFill>
+      <a:round/>
+    </a:ln>
+    <a:effectLst/>
+  </c:spPr>
+  <c:txPr>
+    <a:bodyPr/>
+    <a:lstStyle/>
+    <a:p>
+      <a:pPr>
+        <a:defRPr/>
+      </a:pPr>
+      <a:endParaRPr lang="en-US"/>
+    </a:p>
+  </c:txPr>
+  <c:externalData r:id="rId3">
+    <c:autoUpdate val="0"/>
+  </c:externalData>
+</c:chartSpace>
+</file>
+
+<file path=word/charts/colors1.xml><?xml version="1.0" encoding="utf-8"?>
+<cs:colorStyle xmlns:cs="http://schemas.microsoft.com/office/drawing/2012/chartStyle" xmlns:a="http://schemas.openxmlformats.org/drawingml/2006/main" meth="cycle" id="10">
+  <a:schemeClr val="accent1"/>
+  <a:schemeClr val="accent2"/>
+  <a:schemeClr val="accent3"/>
+  <a:schemeClr val="accent4"/>
+  <a:schemeClr val="accent5"/>
+  <a:schemeClr val="accent6"/>
+  <cs:variation/>
+  <cs:variation>
+    <a:lumMod val="60000"/>
+  </cs:variation>
+  <cs:variation>
+    <a:lumMod val="80000"/>
+    <a:lumOff val="20000"/>
+  </cs:variation>
+  <cs:variation>
+    <a:lumMod val="80000"/>
+  </cs:variation>
+  <cs:variation>
+    <a:lumMod val="60000"/>
+    <a:lumOff val="40000"/>
+  </cs:variation>
+  <cs:variation>
+    <a:lumMod val="50000"/>
+  </cs:variation>
+  <cs:variation>
+    <a:lumMod val="70000"/>
+    <a:lumOff val="30000"/>
+  </cs:variation>
+  <cs:variation>
+    <a:lumMod val="70000"/>
+  </cs:variation>
+  <cs:variation>
+    <a:lumMod val="50000"/>
+    <a:lumOff val="50000"/>
+  </cs:variation>
+</cs:colorStyle>
+</file>
+
+<file path=word/charts/colors2.xml><?xml version="1.0" encoding="utf-8"?>
+<cs:colorStyle xmlns:cs="http://schemas.microsoft.com/office/drawing/2012/chartStyle" xmlns:a="http://schemas.openxmlformats.org/drawingml/2006/main" meth="cycle" id="12">
+  <a:schemeClr val="accent2"/>
+  <a:schemeClr val="accent4"/>
+  <a:schemeClr val="accent6"/>
+  <cs:variation/>
+  <cs:variation>
+    <a:lumMod val="60000"/>
+  </cs:variation>
+  <cs:variation>
+    <a:lumMod val="80000"/>
+    <a:lumOff val="20000"/>
+  </cs:variation>
+  <cs:variation>
+    <a:lumMod val="80000"/>
+  </cs:variation>
+  <cs:variation>
+    <a:lumMod val="60000"/>
+    <a:lumOff val="40000"/>
+  </cs:variation>
+  <cs:variation>
+    <a:lumMod val="50000"/>
+  </cs:variation>
+  <cs:variation>
+    <a:lumMod val="70000"/>
+    <a:lumOff val="30000"/>
+  </cs:variation>
+  <cs:variation>
+    <a:lumMod val="70000"/>
+  </cs:variation>
+  <cs:variation>
+    <a:lumMod val="50000"/>
+    <a:lumOff val="50000"/>
+  </cs:variation>
+</cs:colorStyle>
+</file>
+
+<file path=word/charts/style1.xml><?xml version="1.0" encoding="utf-8"?>
+<cs:chartStyle xmlns:cs="http://schemas.microsoft.com/office/drawing/2012/chartStyle" xmlns:a="http://schemas.openxmlformats.org/drawingml/2006/main" id="259">
+  <cs:axisTitle>
+    <cs:lnRef idx="0"/>
+    <cs:fillRef idx="0"/>
+    <cs:effectRef idx="0"/>
+    <cs:fontRef idx="minor">
+      <a:schemeClr val="tx1">
+        <a:lumMod val="65000"/>
+        <a:lumOff val="35000"/>
+      </a:schemeClr>
+    </cs:fontRef>
+    <cs:defRPr sz="900" kern="1200" cap="all"/>
+  </cs:axisTitle>
+  <cs:categoryAxis>
+    <cs:lnRef idx="0"/>
+    <cs:fillRef idx="0"/>
+    <cs:effectRef idx="0"/>
+    <cs:fontRef idx="minor">
+      <a:schemeClr val="tx1">
+        <a:lumMod val="65000"/>
+        <a:lumOff val="35000"/>
+      </a:schemeClr>
+    </cs:fontRef>
+    <cs:defRPr sz="900" kern="1200"/>
+  </cs:categoryAxis>
+  <cs:chartArea mods="allowNoFillOverride allowNoLineOverride">
+    <cs:lnRef idx="0"/>
+    <cs:fillRef idx="0"/>
+    <cs:effectRef idx="0"/>
+    <cs:fontRef idx="minor">
+      <a:schemeClr val="tx1"/>
+    </cs:fontRef>
+    <cs:spPr>
+      <a:solidFill>
+        <a:schemeClr val="bg1"/>
+      </a:solidFill>
+      <a:ln w="9525" cap="flat" cmpd="sng" algn="ctr">
+        <a:solidFill>
+          <a:schemeClr val="tx1">
+            <a:lumMod val="15000"/>
+            <a:lumOff val="85000"/>
+          </a:schemeClr>
+        </a:solidFill>
+        <a:round/>
+      </a:ln>
+    </cs:spPr>
+    <cs:defRPr sz="1000" kern="1200"/>
+  </cs:chartArea>
+  <cs:dataLabel>
+    <cs:lnRef idx="0"/>
+    <cs:fillRef idx="0"/>
+    <cs:effectRef idx="0"/>
+    <cs:fontRef idx="minor">
+      <cs:styleClr val="auto"/>
+    </cs:fontRef>
+    <cs:defRPr sz="1000" b="1" i="0" u="none" strike="noStrike" kern="1200" spc="0" baseline="0"/>
+  </cs:dataLabel>
+  <cs:dataLabelCallout>
+    <cs:lnRef idx="0">
+      <cs:styleClr val="auto"/>
+    </cs:lnRef>
+    <cs:fillRef idx="0"/>
+    <cs:effectRef idx="0"/>
+    <cs:fontRef idx="minor">
+      <cs:styleClr val="auto"/>
+    </cs:fontRef>
+    <cs:spPr>
+      <a:solidFill>
+        <a:schemeClr val="lt1"/>
+      </a:solidFill>
+      <a:ln>
+        <a:solidFill>
+          <a:schemeClr val="phClr"/>
+        </a:solidFill>
+      </a:ln>
+    </cs:spPr>
+    <cs:defRPr sz="1000" b="1" kern="1200"/>
+    <cs:bodyPr rot="0" spcFirstLastPara="1" vertOverflow="clip" horzOverflow="clip" vert="horz" wrap="square" lIns="36576" tIns="18288" rIns="36576" bIns="18288" anchor="ctr" anchorCtr="1">
+      <a:spAutoFit/>
+    </cs:bodyPr>
+  </cs:dataLabelCallout>
+  <cs:dataPoint>
+    <cs:lnRef idx="0"/>
+    <cs:fillRef idx="0">
+      <cs:styleClr val="auto"/>
+    </cs:fillRef>
+    <cs:effectRef idx="0"/>
+    <cs:fontRef idx="minor">
+      <a:schemeClr val="dk1"/>
+    </cs:fontRef>
+    <cs:spPr>
+      <a:solidFill>
+        <a:schemeClr val="phClr"/>
+      </a:solidFill>
+      <a:effectLst>
+        <a:outerShdw blurRad="63500" sx="102000" sy="102000" algn="ctr" rotWithShape="0">
+          <a:prstClr val="black">
+            <a:alpha val="20000"/>
+          </a:prstClr>
+        </a:outerShdw>
+      </a:effectLst>
+    </cs:spPr>
+  </cs:dataPoint>
+  <cs:dataPoint3D>
+    <cs:lnRef idx="0"/>
+    <cs:fillRef idx="0">
+      <cs:styleClr val="auto"/>
+    </cs:fillRef>
+    <cs:effectRef idx="0"/>
+    <cs:fontRef idx="minor">
+      <a:schemeClr val="dk1"/>
+    </cs:fontRef>
+    <cs:spPr>
+      <a:solidFill>
+        <a:schemeClr val="phClr"/>
+      </a:solidFill>
+      <a:effectLst>
+        <a:outerShdw blurRad="88900" sx="102000" sy="102000" algn="ctr" rotWithShape="0">
+          <a:prstClr val="black">
+            <a:alpha val="10000"/>
+          </a:prstClr>
+        </a:outerShdw>
+      </a:effectLst>
+      <a:scene3d>
+        <a:camera prst="orthographicFront"/>
+        <a:lightRig rig="threePt" dir="t"/>
+      </a:scene3d>
+      <a:sp3d>
+        <a:bevelT w="127000" h="127000"/>
+        <a:bevelB w="127000" h="127000"/>
+      </a:sp3d>
+    </cs:spPr>
+  </cs:dataPoint3D>
+  <cs:dataPointLine>
+    <cs:lnRef idx="0">
+      <cs:styleClr val="auto"/>
+    </cs:lnRef>
+    <cs:fillRef idx="0"/>
+    <cs:effectRef idx="0"/>
+    <cs:fontRef idx="minor">
+      <a:schemeClr val="dk1"/>
+    </cs:fontRef>
+    <cs:spPr>
+      <a:ln w="28575" cap="rnd">
+        <a:solidFill>
+          <a:schemeClr val="phClr"/>
+        </a:solidFill>
+        <a:round/>
+      </a:ln>
+    </cs:spPr>
+  </cs:dataPointLine>
+  <cs:dataPointMarker>
+    <cs:lnRef idx="0"/>
+    <cs:fillRef idx="0">
+      <cs:styleClr val="auto"/>
+    </cs:fillRef>
+    <cs:effectRef idx="0"/>
+    <cs:fontRef idx="minor">
+      <a:schemeClr val="dk1"/>
+    </cs:fontRef>
+    <cs:spPr>
+      <a:solidFill>
+        <a:schemeClr val="phClr"/>
+      </a:solidFill>
+      <a:ln w="9525">
+        <a:solidFill>
+          <a:schemeClr val="lt1"/>
+        </a:solidFill>
+      </a:ln>
+    </cs:spPr>
+  </cs:dataPointMarker>
+  <cs:dataPointMarkerLayout symbol="circle" size="6"/>
+  <cs:dataPointWireframe>
+    <cs:lnRef idx="0">
+      <cs:styleClr val="auto"/>
+    </cs:lnRef>
+    <cs:fillRef idx="0"/>
+    <cs:effectRef idx="0"/>
+    <cs:fontRef idx="minor">
+      <a:schemeClr val="dk1"/>
+    </cs:fontRef>
+    <cs:spPr>
+      <a:ln w="9525" cap="rnd">
+        <a:solidFill>
+          <a:schemeClr val="phClr"/>
+        </a:solidFill>
+        <a:round/>
+      </a:ln>
+    </cs:spPr>
+  </cs:dataPointWireframe>
+  <cs:dataTable>
+    <cs:lnRef idx="0"/>
+    <cs:fillRef idx="0"/>
+    <cs:effectRef idx="0"/>
+    <cs:fontRef idx="minor">
+      <a:schemeClr val="tx1">
+        <a:lumMod val="65000"/>
+        <a:lumOff val="35000"/>
+      </a:schemeClr>
+    </cs:fontRef>
+    <cs:spPr>
+      <a:noFill/>
+      <a:ln w="9525" cap="flat" cmpd="sng" algn="ctr">
+        <a:solidFill>
+          <a:schemeClr val="tx1">
+            <a:lumMod val="15000"/>
+            <a:lumOff val="85000"/>
+          </a:schemeClr>
+        </a:solidFill>
+        <a:round/>
+      </a:ln>
+    </cs:spPr>
+    <cs:defRPr sz="900" kern="1200"/>
+  </cs:dataTable>
+  <cs:downBar>
+    <cs:lnRef idx="0"/>
+    <cs:fillRef idx="0"/>
+    <cs:effectRef idx="0"/>
+    <cs:fontRef idx="minor">
+      <a:schemeClr val="tx1"/>
+    </cs:fontRef>
+    <cs:spPr>
+      <a:solidFill>
+        <a:schemeClr val="dk1">
+          <a:lumMod val="75000"/>
+          <a:lumOff val="25000"/>
+        </a:schemeClr>
+      </a:solidFill>
+      <a:ln w="9525" cap="flat" cmpd="sng" algn="ctr">
+        <a:solidFill>
+          <a:schemeClr val="tx1">
+            <a:lumMod val="65000"/>
+            <a:lumOff val="35000"/>
+          </a:schemeClr>
+        </a:solidFill>
+        <a:round/>
+      </a:ln>
+    </cs:spPr>
+  </cs:downBar>
+  <cs:dropLine>
+    <cs:lnRef idx="0"/>
+    <cs:fillRef idx="0"/>
+    <cs:effectRef idx="0"/>
+    <cs:fontRef idx="minor">
+      <a:schemeClr val="tx1"/>
+    </cs:fontRef>
+    <cs:spPr>
+      <a:ln w="9525" cap="flat" cmpd="sng" algn="ctr">
+        <a:solidFill>
+          <a:schemeClr val="tx1">
+            <a:lumMod val="35000"/>
+            <a:lumOff val="65000"/>
+          </a:schemeClr>
+        </a:solidFill>
+        <a:round/>
+      </a:ln>
+    </cs:spPr>
+  </cs:dropLine>
+  <cs:errorBar>
+    <cs:lnRef idx="0"/>
+    <cs:fillRef idx="0"/>
+    <cs:effectRef idx="0"/>
+    <cs:fontRef idx="minor">
+      <a:schemeClr val="tx1"/>
+    </cs:fontRef>
+    <cs:spPr>
+      <a:ln w="9525" cap="flat" cmpd="sng" algn="ctr">
+        <a:solidFill>
+          <a:schemeClr val="tx1">
+            <a:lumMod val="65000"/>
+            <a:lumOff val="35000"/>
+          </a:schemeClr>
+        </a:solidFill>
+        <a:round/>
+      </a:ln>
+    </cs:spPr>
+  </cs:errorBar>
+  <cs:floor>
+    <cs:lnRef idx="0"/>
+    <cs:fillRef idx="0"/>
+    <cs:effectRef idx="0"/>
+    <cs:fontRef idx="minor">
+      <a:schemeClr val="tx1"/>
+    </cs:fontRef>
+    <cs:spPr>
+      <a:noFill/>
+      <a:ln>
+        <a:noFill/>
+      </a:ln>
+    </cs:spPr>
+  </cs:floor>
+  <cs:gridlineMajor>
+    <cs:lnRef idx="0"/>
+    <cs:fillRef idx="0"/>
+    <cs:effectRef idx="0"/>
+    <cs:fontRef idx="minor">
+      <a:schemeClr val="tx1"/>
+    </cs:fontRef>
+    <cs:spPr>
+      <a:ln w="9525" cap="flat" cmpd="sng" algn="ctr">
+        <a:solidFill>
+          <a:schemeClr val="tx1">
+            <a:lumMod val="15000"/>
+            <a:lumOff val="85000"/>
+          </a:schemeClr>
+        </a:solidFill>
+        <a:round/>
+      </a:ln>
+    </cs:spPr>
+  </cs:gridlineMajor>
+  <cs:gridlineMinor>
+    <cs:lnRef idx="0"/>
+    <cs:fillRef idx="0"/>
+    <cs:effectRef idx="0"/>
+    <cs:fontRef idx="minor">
+      <a:schemeClr val="tx1"/>
+    </cs:fontRef>
+    <cs:spPr>
+      <a:ln w="9525" cap="flat" cmpd="sng" algn="ctr">
+        <a:solidFill>
+          <a:schemeClr val="tx1">
+            <a:lumMod val="5000"/>
+            <a:lumOff val="95000"/>
+          </a:schemeClr>
+        </a:solidFill>
+        <a:round/>
+      </a:ln>
+    </cs:spPr>
+  </cs:gridlineMinor>
+  <cs:hiLoLine>
+    <cs:lnRef idx="0"/>
+    <cs:fillRef idx="0"/>
+    <cs:effectRef idx="0"/>
+    <cs:fontRef idx="minor">
+      <a:schemeClr val="tx1"/>
+    </cs:fontRef>
+    <cs:spPr>
+      <a:ln w="9525" cap="flat" cmpd="sng" algn="ctr">
+        <a:solidFill>
+          <a:schemeClr val="tx1">
+            <a:lumMod val="50000"/>
+            <a:lumOff val="50000"/>
+          </a:schemeClr>
+        </a:solidFill>
+        <a:round/>
+      </a:ln>
+    </cs:spPr>
+  </cs:hiLoLine>
+  <cs:leaderLine>
+    <cs:lnRef idx="0"/>
+    <cs:fillRef idx="0"/>
+    <cs:effectRef idx="0"/>
+    <cs:fontRef idx="minor">
+      <a:schemeClr val="tx1"/>
+    </cs:fontRef>
+    <cs:spPr>
+      <a:ln w="9525" cap="flat" cmpd="sng" algn="ctr">
+        <a:solidFill>
+          <a:schemeClr val="tx1">
+            <a:lumMod val="35000"/>
+            <a:lumOff val="65000"/>
+          </a:schemeClr>
+        </a:solidFill>
+        <a:round/>
+      </a:ln>
+    </cs:spPr>
+  </cs:leaderLine>
+  <cs:legend>
+    <cs:lnRef idx="0"/>
+    <cs:fillRef idx="0"/>
+    <cs:effectRef idx="0"/>
+    <cs:fontRef idx="minor">
+      <a:schemeClr val="tx1">
+        <a:lumMod val="65000"/>
+        <a:lumOff val="35000"/>
+      </a:schemeClr>
+    </cs:fontRef>
+    <cs:defRPr sz="900" kern="1200"/>
+  </cs:legend>
+  <cs:plotArea mods="allowNoFillOverride allowNoLineOverride">
+    <cs:lnRef idx="0"/>
+    <cs:fillRef idx="0"/>
+    <cs:effectRef idx="0"/>
+    <cs:fontRef idx="minor">
+      <a:schemeClr val="dk1"/>
+    </cs:fontRef>
+  </cs:plotArea>
+  <cs:plotArea3D mods="allowNoFillOverride allowNoLineOverride">
+    <cs:lnRef idx="0"/>
+    <cs:fillRef idx="0"/>
+    <cs:effectRef idx="0"/>
+    <cs:fontRef idx="minor">
+      <a:schemeClr val="dk1"/>
+    </cs:fontRef>
+  </cs:plotArea3D>
+  <cs:seriesAxis>
+    <cs:lnRef idx="0"/>
+    <cs:fillRef idx="0"/>
+    <cs:effectRef idx="0"/>
+    <cs:fontRef idx="minor">
+      <a:schemeClr val="tx1">
+        <a:lumMod val="65000"/>
+        <a:lumOff val="35000"/>
+      </a:schemeClr>
+    </cs:fontRef>
+    <cs:defRPr sz="900" kern="1200"/>
+  </cs:seriesAxis>
+  <cs:seriesLine>
+    <cs:lnRef idx="0"/>
+    <cs:fillRef idx="0"/>
+    <cs:effectRef idx="0"/>
+    <cs:fontRef idx="minor">
+      <a:schemeClr val="tx1"/>
+    </cs:fontRef>
+    <cs:spPr>
+      <a:ln w="9525" cap="flat" cmpd="sng" algn="ctr">
+        <a:solidFill>
+          <a:schemeClr val="tx1">
+            <a:lumMod val="35000"/>
+            <a:lumOff val="65000"/>
+          </a:schemeClr>
+        </a:solidFill>
+        <a:round/>
+      </a:ln>
+    </cs:spPr>
+  </cs:seriesLine>
+  <cs:title>
+    <cs:lnRef idx="0"/>
+    <cs:fillRef idx="0"/>
+    <cs:effectRef idx="0"/>
+    <cs:fontRef idx="minor">
+      <a:schemeClr val="tx1">
+        <a:lumMod val="65000"/>
+        <a:lumOff val="35000"/>
+      </a:schemeClr>
+    </cs:fontRef>
+    <cs:defRPr sz="1600" b="1" kern="1200" cap="all" baseline="0"/>
+  </cs:title>
+  <cs:trendline>
+    <cs:lnRef idx="0">
+      <cs:styleClr val="auto"/>
+    </cs:lnRef>
+    <cs:fillRef idx="0"/>
+    <cs:effectRef idx="0"/>
+    <cs:fontRef idx="minor">
+      <a:schemeClr val="tx1"/>
+    </cs:fontRef>
+    <cs:spPr>
+      <a:ln w="19050" cap="rnd">
+        <a:solidFill>
+          <a:schemeClr val="phClr"/>
+        </a:solidFill>
+        <a:prstDash val="sysDash"/>
+      </a:ln>
+    </cs:spPr>
+  </cs:trendline>
+  <cs:trendlineLabel>
+    <cs:lnRef idx="0"/>
+    <cs:fillRef idx="0"/>
+    <cs:effectRef idx="0"/>
+    <cs:fontRef idx="minor">
+      <a:schemeClr val="tx1">
+        <a:lumMod val="65000"/>
+        <a:lumOff val="35000"/>
+      </a:schemeClr>
+    </cs:fontRef>
+    <cs:defRPr sz="900" kern="1200"/>
+  </cs:trendlineLabel>
+  <cs:upBar>
+    <cs:lnRef idx="0"/>
+    <cs:fillRef idx="0"/>
+    <cs:effectRef idx="0"/>
+    <cs:fontRef idx="minor">
+      <a:schemeClr val="tx1"/>
+    </cs:fontRef>
+    <cs:spPr>
+      <a:solidFill>
+        <a:schemeClr val="lt1"/>
+      </a:solidFill>
+      <a:ln w="9525" cap="flat" cmpd="sng" algn="ctr">
+        <a:solidFill>
+          <a:schemeClr val="tx1">
+            <a:lumMod val="65000"/>
+            <a:lumOff val="35000"/>
+          </a:schemeClr>
+        </a:solidFill>
+        <a:round/>
+      </a:ln>
+    </cs:spPr>
+  </cs:upBar>
+  <cs:valueAxis>
+    <cs:lnRef idx="0"/>
+    <cs:fillRef idx="0"/>
+    <cs:effectRef idx="0"/>
+    <cs:fontRef idx="minor">
+      <a:schemeClr val="tx1">
+        <a:lumMod val="65000"/>
+        <a:lumOff val="35000"/>
+      </a:schemeClr>
+    </cs:fontRef>
+    <cs:defRPr sz="900" kern="1200"/>
+  </cs:valueAxis>
+  <cs:wall>
+    <cs:lnRef idx="0"/>
+    <cs:fillRef idx="0"/>
+    <cs:effectRef idx="0"/>
+    <cs:fontRef idx="minor">
+      <a:schemeClr val="tx1"/>
+    </cs:fontRef>
+    <cs:spPr>
+      <a:noFill/>
+      <a:ln>
+        <a:noFill/>
+      </a:ln>
+    </cs:spPr>
+  </cs:wall>
+</cs:chartStyle>
+</file>
+
+<file path=word/charts/style2.xml><?xml version="1.0" encoding="utf-8"?>
+<cs:chartStyle xmlns:cs="http://schemas.microsoft.com/office/drawing/2012/chartStyle" xmlns:a="http://schemas.openxmlformats.org/drawingml/2006/main" id="216">
+  <cs:axisTitle>
+    <cs:lnRef idx="0"/>
+    <cs:fillRef idx="0"/>
+    <cs:effectRef idx="0"/>
+    <cs:fontRef idx="minor">
+      <a:schemeClr val="tx1">
+        <a:lumMod val="65000"/>
+        <a:lumOff val="35000"/>
+      </a:schemeClr>
+    </cs:fontRef>
+    <cs:defRPr sz="1000" kern="1200"/>
+  </cs:axisTitle>
+  <cs:categoryAxis>
+    <cs:lnRef idx="0"/>
+    <cs:fillRef idx="0"/>
+    <cs:effectRef idx="0"/>
+    <cs:fontRef idx="minor">
+      <a:schemeClr val="tx1">
+        <a:lumMod val="65000"/>
+        <a:lumOff val="35000"/>
+      </a:schemeClr>
+    </cs:fontRef>
+    <cs:spPr>
+      <a:ln w="9525" cap="flat" cmpd="sng" algn="ctr">
+        <a:solidFill>
+          <a:schemeClr val="tx1">
+            <a:lumMod val="15000"/>
+            <a:lumOff val="85000"/>
+          </a:schemeClr>
+        </a:solidFill>
+        <a:round/>
+      </a:ln>
+    </cs:spPr>
+    <cs:defRPr sz="900" kern="1200"/>
+  </cs:categoryAxis>
+  <cs:chartArea mods="allowNoFillOverride allowNoLineOverride">
+    <cs:lnRef idx="0"/>
+    <cs:fillRef idx="0"/>
+    <cs:effectRef idx="0"/>
+    <cs:fontRef idx="minor">
+      <a:schemeClr val="tx1"/>
+    </cs:fontRef>
+    <cs:spPr>
+      <a:solidFill>
+        <a:schemeClr val="bg1"/>
+      </a:solidFill>
+      <a:ln w="9525" cap="flat" cmpd="sng" algn="ctr">
+        <a:solidFill>
+          <a:schemeClr val="tx1">
+            <a:lumMod val="15000"/>
+            <a:lumOff val="85000"/>
+          </a:schemeClr>
+        </a:solidFill>
+        <a:round/>
+      </a:ln>
+    </cs:spPr>
+    <cs:defRPr sz="1000" kern="1200"/>
+  </cs:chartArea>
+  <cs:dataLabel>
+    <cs:lnRef idx="0"/>
+    <cs:fillRef idx="0"/>
+    <cs:effectRef idx="0"/>
+    <cs:fontRef idx="minor">
+      <a:schemeClr val="tx1">
+        <a:lumMod val="75000"/>
+        <a:lumOff val="25000"/>
+      </a:schemeClr>
+    </cs:fontRef>
+    <cs:defRPr sz="900" kern="1200"/>
+  </cs:dataLabel>
+  <cs:dataLabelCallout>
+    <cs:lnRef idx="0"/>
+    <cs:fillRef idx="0"/>
+    <cs:effectRef idx="0"/>
+    <cs:fontRef idx="minor">
+      <a:schemeClr val="dk1">
+        <a:lumMod val="65000"/>
+        <a:lumOff val="35000"/>
+      </a:schemeClr>
+    </cs:fontRef>
+    <cs:spPr>
+      <a:solidFill>
+        <a:schemeClr val="lt1"/>
+      </a:solidFill>
+      <a:ln>
+        <a:solidFill>
+          <a:schemeClr val="dk1">
+            <a:lumMod val="25000"/>
+            <a:lumOff val="75000"/>
+          </a:schemeClr>
+        </a:solidFill>
+      </a:ln>
+    </cs:spPr>
+    <cs:defRPr sz="900" kern="1200"/>
+    <cs:bodyPr rot="0" spcFirstLastPara="1" vertOverflow="clip" horzOverflow="clip" vert="horz" wrap="square" lIns="36576" tIns="18288" rIns="36576" bIns="18288" anchor="ctr" anchorCtr="1">
+      <a:spAutoFit/>
+    </cs:bodyPr>
+  </cs:dataLabelCallout>
+  <cs:dataPoint>
+    <cs:lnRef idx="0"/>
+    <cs:fillRef idx="1">
+      <cs:styleClr val="auto"/>
+    </cs:fillRef>
+    <cs:effectRef idx="0"/>
+    <cs:fontRef idx="minor">
+      <a:schemeClr val="tx1"/>
+    </cs:fontRef>
+  </cs:dataPoint>
+  <cs:dataPoint3D>
+    <cs:lnRef idx="0"/>
+    <cs:fillRef idx="1">
+      <cs:styleClr val="auto"/>
+    </cs:fillRef>
+    <cs:effectRef idx="0"/>
+    <cs:fontRef idx="minor">
+      <a:schemeClr val="tx1"/>
+    </cs:fontRef>
+  </cs:dataPoint3D>
+  <cs:dataPointLine>
+    <cs:lnRef idx="0">
+      <cs:styleClr val="auto"/>
+    </cs:lnRef>
+    <cs:fillRef idx="1"/>
+    <cs:effectRef idx="0"/>
+    <cs:fontRef idx="minor">
+      <a:schemeClr val="tx1"/>
+    </cs:fontRef>
+    <cs:spPr>
+      <a:ln w="28575" cap="rnd">
+        <a:solidFill>
+          <a:schemeClr val="phClr"/>
+        </a:solidFill>
+        <a:round/>
+      </a:ln>
+    </cs:spPr>
+  </cs:dataPointLine>
+  <cs:dataPointMarker>
+    <cs:lnRef idx="0">
+      <cs:styleClr val="auto"/>
+    </cs:lnRef>
+    <cs:fillRef idx="1">
+      <cs:styleClr val="auto"/>
+    </cs:fillRef>
+    <cs:effectRef idx="0"/>
+    <cs:fontRef idx="minor">
+      <a:schemeClr val="tx1"/>
+    </cs:fontRef>
+    <cs:spPr>
+      <a:ln w="9525">
+        <a:solidFill>
+          <a:schemeClr val="phClr"/>
+        </a:solidFill>
+      </a:ln>
+    </cs:spPr>
+  </cs:dataPointMarker>
+  <cs:dataPointMarkerLayout symbol="circle" size="5"/>
+  <cs:dataPointWireframe>
+    <cs:lnRef idx="0">
+      <cs:styleClr val="auto"/>
+    </cs:lnRef>
+    <cs:fillRef idx="1"/>
+    <cs:effectRef idx="0"/>
+    <cs:fontRef idx="minor">
+      <a:schemeClr val="tx1"/>
+    </cs:fontRef>
+    <cs:spPr>
+      <a:ln w="9525" cap="rnd">
+        <a:solidFill>
+          <a:schemeClr val="phClr"/>
+        </a:solidFill>
+        <a:round/>
+      </a:ln>
+    </cs:spPr>
+  </cs:dataPointWireframe>
+  <cs:dataTable>
+    <cs:lnRef idx="0"/>
+    <cs:fillRef idx="0"/>
+    <cs:effectRef idx="0"/>
+    <cs:fontRef idx="minor">
+      <a:schemeClr val="tx1">
+        <a:lumMod val="65000"/>
+        <a:lumOff val="35000"/>
+      </a:schemeClr>
+    </cs:fontRef>
+    <cs:spPr>
+      <a:noFill/>
+      <a:ln w="9525" cap="flat" cmpd="sng" algn="ctr">
+        <a:solidFill>
+          <a:schemeClr val="tx1">
+            <a:lumMod val="15000"/>
+            <a:lumOff val="85000"/>
+          </a:schemeClr>
+        </a:solidFill>
+        <a:round/>
+      </a:ln>
+    </cs:spPr>
+    <cs:defRPr sz="900" kern="1200"/>
+  </cs:dataTable>
+  <cs:downBar>
+    <cs:lnRef idx="0"/>
+    <cs:fillRef idx="0"/>
+    <cs:effectRef idx="0"/>
+    <cs:fontRef idx="minor">
+      <a:schemeClr val="tx1"/>
+    </cs:fontRef>
+    <cs:spPr>
+      <a:solidFill>
+        <a:schemeClr val="dk1">
+          <a:lumMod val="75000"/>
+          <a:lumOff val="25000"/>
+        </a:schemeClr>
+      </a:solidFill>
+      <a:ln w="9525" cap="flat" cmpd="sng" algn="ctr">
+        <a:solidFill>
+          <a:schemeClr val="tx1">
+            <a:lumMod val="65000"/>
+            <a:lumOff val="35000"/>
+          </a:schemeClr>
+        </a:solidFill>
+        <a:round/>
+      </a:ln>
+    </cs:spPr>
+  </cs:downBar>
+  <cs:dropLine>
+    <cs:lnRef idx="0"/>
+    <cs:fillRef idx="0"/>
+    <cs:effectRef idx="0"/>
+    <cs:fontRef idx="minor">
+      <a:schemeClr val="tx1"/>
+    </cs:fontRef>
+    <cs:spPr>
+      <a:ln w="9525" cap="flat" cmpd="sng" algn="ctr">
+        <a:solidFill>
+          <a:schemeClr val="tx1">
+            <a:lumMod val="35000"/>
+            <a:lumOff val="65000"/>
+          </a:schemeClr>
+        </a:solidFill>
+        <a:round/>
+      </a:ln>
+    </cs:spPr>
+  </cs:dropLine>
+  <cs:errorBar>
+    <cs:lnRef idx="0"/>
+    <cs:fillRef idx="0"/>
+    <cs:effectRef idx="0"/>
+    <cs:fontRef idx="minor">
+      <a:schemeClr val="tx1"/>
+    </cs:fontRef>
+    <cs:spPr>
+      <a:ln w="9525" cap="flat" cmpd="sng" algn="ctr">
+        <a:solidFill>
+          <a:schemeClr val="tx1">
+            <a:lumMod val="65000"/>
+            <a:lumOff val="35000"/>
+          </a:schemeClr>
+        </a:solidFill>
+        <a:round/>
+      </a:ln>
+    </cs:spPr>
+  </cs:errorBar>
+  <cs:floor>
+    <cs:lnRef idx="0"/>
+    <cs:fillRef idx="0"/>
+    <cs:effectRef idx="0"/>
+    <cs:fontRef idx="minor">
+      <a:schemeClr val="tx1"/>
+    </cs:fontRef>
+    <cs:spPr>
+      <a:noFill/>
+      <a:ln>
+        <a:noFill/>
+      </a:ln>
+    </cs:spPr>
+  </cs:floor>
+  <cs:gridlineMajor>
+    <cs:lnRef idx="0"/>
+    <cs:fillRef idx="0"/>
+    <cs:effectRef idx="0"/>
+    <cs:fontRef idx="minor">
+      <a:schemeClr val="tx1"/>
+    </cs:fontRef>
+    <cs:spPr>
+      <a:ln w="9525" cap="flat" cmpd="sng" algn="ctr">
+        <a:solidFill>
+          <a:schemeClr val="tx1">
+            <a:lumMod val="15000"/>
+            <a:lumOff val="85000"/>
+          </a:schemeClr>
+        </a:solidFill>
+        <a:round/>
+      </a:ln>
+    </cs:spPr>
+  </cs:gridlineMajor>
+  <cs:gridlineMinor>
+    <cs:lnRef idx="0"/>
+    <cs:fillRef idx="0"/>
+    <cs:effectRef idx="0"/>
+    <cs:fontRef idx="minor">
+      <a:schemeClr val="tx1"/>
+    </cs:fontRef>
+    <cs:spPr>
+      <a:ln w="9525" cap="flat" cmpd="sng" algn="ctr">
+        <a:solidFill>
+          <a:schemeClr val="tx1">
+            <a:lumMod val="5000"/>
+            <a:lumOff val="95000"/>
+          </a:schemeClr>
+        </a:solidFill>
+        <a:round/>
+      </a:ln>
+    </cs:spPr>
+  </cs:gridlineMinor>
+  <cs:hiLoLine>
+    <cs:lnRef idx="0"/>
+    <cs:fillRef idx="0"/>
+    <cs:effectRef idx="0"/>
+    <cs:fontRef idx="minor">
+      <a:schemeClr val="tx1"/>
+    </cs:fontRef>
+    <cs:spPr>
+      <a:ln w="9525" cap="flat" cmpd="sng" algn="ctr">
+        <a:solidFill>
+          <a:schemeClr val="tx1">
+            <a:lumMod val="50000"/>
+            <a:lumOff val="50000"/>
+          </a:schemeClr>
+        </a:solidFill>
+        <a:round/>
+      </a:ln>
+    </cs:spPr>
+  </cs:hiLoLine>
+  <cs:leaderLine>
+    <cs:lnRef idx="0"/>
+    <cs:fillRef idx="0"/>
+    <cs:effectRef idx="0"/>
+    <cs:fontRef idx="minor">
+      <a:schemeClr val="tx1"/>
+    </cs:fontRef>
+    <cs:spPr>
+      <a:ln w="9525" cap="flat" cmpd="sng" algn="ctr">
+        <a:solidFill>
+          <a:schemeClr val="tx1">
+            <a:lumMod val="35000"/>
+            <a:lumOff val="65000"/>
+          </a:schemeClr>
+        </a:solidFill>
+        <a:round/>
+      </a:ln>
+    </cs:spPr>
+  </cs:leaderLine>
+  <cs:legend>
+    <cs:lnRef idx="0"/>
+    <cs:fillRef idx="0"/>
+    <cs:effectRef idx="0"/>
+    <cs:fontRef idx="minor">
+      <a:schemeClr val="tx1">
+        <a:lumMod val="65000"/>
+        <a:lumOff val="35000"/>
+      </a:schemeClr>
+    </cs:fontRef>
+    <cs:defRPr sz="900" kern="1200"/>
+  </cs:legend>
+  <cs:plotArea mods="allowNoFillOverride allowNoLineOverride">
+    <cs:lnRef idx="0"/>
+    <cs:fillRef idx="0"/>
+    <cs:effectRef idx="0"/>
+    <cs:fontRef idx="minor">
+      <a:schemeClr val="tx1"/>
+    </cs:fontRef>
+  </cs:plotArea>
+  <cs:plotArea3D mods="allowNoFillOverride allowNoLineOverride">
+    <cs:lnRef idx="0"/>
+    <cs:fillRef idx="0"/>
+    <cs:effectRef idx="0"/>
+    <cs:fontRef idx="minor">
+      <a:schemeClr val="tx1"/>
+    </cs:fontRef>
+  </cs:plotArea3D>
+  <cs:seriesAxis>
+    <cs:lnRef idx="0"/>
+    <cs:fillRef idx="0"/>
+    <cs:effectRef idx="0"/>
+    <cs:fontRef idx="minor">
+      <a:schemeClr val="tx1">
+        <a:lumMod val="65000"/>
+        <a:lumOff val="35000"/>
+      </a:schemeClr>
+    </cs:fontRef>
+    <cs:defRPr sz="900" kern="1200"/>
+  </cs:seriesAxis>
+  <cs:seriesLine>
+    <cs:lnRef idx="0"/>
+    <cs:fillRef idx="0"/>
+    <cs:effectRef idx="0"/>
+    <cs:fontRef idx="minor">
+      <a:schemeClr val="tx1"/>
+    </cs:fontRef>
+    <cs:spPr>
+      <a:ln w="9525" cap="flat" cmpd="sng" algn="ctr">
+        <a:solidFill>
+          <a:schemeClr val="tx1">
+            <a:lumMod val="35000"/>
+            <a:lumOff val="65000"/>
+          </a:schemeClr>
+        </a:solidFill>
+        <a:round/>
+      </a:ln>
+    </cs:spPr>
+  </cs:seriesLine>
+  <cs:title>
+    <cs:lnRef idx="0"/>
+    <cs:fillRef idx="0"/>
+    <cs:effectRef idx="0"/>
+    <cs:fontRef idx="minor">
+      <a:schemeClr val="tx1">
+        <a:lumMod val="65000"/>
+        <a:lumOff val="35000"/>
+      </a:schemeClr>
+    </cs:fontRef>
+    <cs:defRPr sz="1400" b="0" kern="1200" spc="0" baseline="0"/>
+  </cs:title>
+  <cs:trendline>
+    <cs:lnRef idx="0">
+      <cs:styleClr val="auto"/>
+    </cs:lnRef>
+    <cs:fillRef idx="0"/>
+    <cs:effectRef idx="0"/>
+    <cs:fontRef idx="minor">
+      <a:schemeClr val="tx1"/>
+    </cs:fontRef>
+    <cs:spPr>
+      <a:ln w="19050" cap="rnd">
+        <a:solidFill>
+          <a:schemeClr val="phClr"/>
+        </a:solidFill>
+        <a:prstDash val="sysDot"/>
+      </a:ln>
+    </cs:spPr>
+  </cs:trendline>
+  <cs:trendlineLabel>
+    <cs:lnRef idx="0"/>
+    <cs:fillRef idx="0"/>
+    <cs:effectRef idx="0"/>
+    <cs:fontRef idx="minor">
+      <a:schemeClr val="tx1">
+        <a:lumMod val="65000"/>
+        <a:lumOff val="35000"/>
+      </a:schemeClr>
+    </cs:fontRef>
+    <cs:defRPr sz="900" kern="1200"/>
+  </cs:trendlineLabel>
+  <cs:upBar>
+    <cs:lnRef idx="0"/>
+    <cs:fillRef idx="0"/>
+    <cs:effectRef idx="0"/>
+    <cs:fontRef idx="minor">
+      <a:schemeClr val="tx1"/>
+    </cs:fontRef>
+    <cs:spPr>
+      <a:solidFill>
+        <a:schemeClr val="lt1"/>
+      </a:solidFill>
+      <a:ln w="9525" cap="flat" cmpd="sng" algn="ctr">
+        <a:solidFill>
+          <a:schemeClr val="tx1">
+            <a:lumMod val="65000"/>
+            <a:lumOff val="35000"/>
+          </a:schemeClr>
+        </a:solidFill>
+        <a:round/>
+      </a:ln>
+    </cs:spPr>
+  </cs:upBar>
+  <cs:valueAxis>
+    <cs:lnRef idx="0"/>
+    <cs:fillRef idx="0"/>
+    <cs:effectRef idx="0"/>
+    <cs:fontRef idx="minor">
+      <a:schemeClr val="tx1">
+        <a:lumMod val="65000"/>
+        <a:lumOff val="35000"/>
+      </a:schemeClr>
+    </cs:fontRef>
+    <cs:defRPr sz="900" kern="1200"/>
+  </cs:valueAxis>
+  <cs:wall>
+    <cs:lnRef idx="0"/>
+    <cs:fillRef idx="0"/>
+    <cs:effectRef idx="0"/>
+    <cs:fontRef idx="minor">
+      <a:schemeClr val="tx1"/>
+    </cs:fontRef>
+    <cs:spPr>
+      <a:noFill/>
+      <a:ln>
+        <a:noFill/>
+      </a:ln>
+    </cs:spPr>
+  </cs:wall>
+</cs:chartStyle>
 </file>
 
 <file path=word/theme/theme1.xml><?xml version="1.0" encoding="utf-8"?>
@@ -1592,13 +4261,68 @@
     </b:Author>
     <b:Month>Junio</b:Month>
     <b:Day>13</b:Day>
+    <b:RefOrder>3</b:RefOrder>
+  </b:Source>
+  <b:Source>
+    <b:Tag>Cal15</b:Tag>
+    <b:SourceType>InternetSite</b:SourceType>
+    <b:Guid>{B0D18808-2427-4596-8E45-8B79A4EB7099}</b:Guid>
+    <b:Title>Centre Delàs d’Estudis per la Pau • Justícia i Pau.</b:Title>
+    <b:Year>2015</b:Year>
+    <b:Month>Noviembre</b:Month>
+    <b:Day>25</b:Day>
+    <b:URL>http://www.centredelas.org/images/stories/informes/informe23_cas.pdf</b:URL>
+    <b:Author>
+      <b:Author>
+        <b:NameList>
+          <b:Person>
+            <b:Last>Calvo</b:Last>
+            <b:First>J.</b:First>
+          </b:Person>
+          <b:Person>
+            <b:Last>E.</b:Last>
+            <b:First>Anna</b:First>
+          </b:Person>
+          <b:Person>
+            <b:Last>B.</b:Last>
+            <b:First>Carles</b:First>
+          </b:Person>
+          <b:Person>
+            <b:Last>S.</b:Last>
+            <b:First>Gabriela</b:First>
+          </b:Person>
+        </b:NameList>
+      </b:Author>
+    </b:Author>
     <b:RefOrder>1</b:RefOrder>
+  </b:Source>
+  <b:Source>
+    <b:Tag>Min151</b:Tag>
+    <b:SourceType>InternetSite</b:SourceType>
+    <b:Guid>{9A84C6D6-085A-4557-BEDB-28555CE5DBEB}</b:Guid>
+    <b:Author>
+      <b:Author>
+        <b:NameList>
+          <b:Person>
+            <b:Last>Mineria</b:Last>
+            <b:First>Agencia</b:First>
+            <b:Middle>Nacional de</b:Middle>
+          </b:Person>
+        </b:NameList>
+      </b:Author>
+    </b:Author>
+    <b:Title>SlideShare</b:Title>
+    <b:Year>2015</b:Year>
+    <b:Month>Mayo</b:Month>
+    <b:Day>13</b:Day>
+    <b:URL>http://es.slideshare.net/AgenciaNaldeMineria/estadisticasde-emergenciasmineras22052015</b:URL>
+    <b:RefOrder>2</b:RefOrder>
   </b:Source>
 </b:Sources>
 </file>
 
 <file path=customXml/itemProps1.xml><?xml version="1.0" encoding="utf-8"?>
-<ds:datastoreItem xmlns:ds="http://schemas.openxmlformats.org/officeDocument/2006/customXml" ds:itemID="{25C2DD1D-6DF8-449E-980F-5C59CC31C0F3}">
+<ds:datastoreItem xmlns:ds="http://schemas.openxmlformats.org/officeDocument/2006/customXml" ds:itemID="{05AC6119-5869-4825-B171-598B7DE3BE5E}">
   <ds:schemaRefs>
     <ds:schemaRef ds:uri="http://schemas.openxmlformats.org/officeDocument/2006/bibliography"/>
   </ds:schemaRefs>

</xml_diff>